<commit_message>
Dokumentáció véglegesítése és a fizikai robot kódja. Tér hiányában történő hiba kezeléssel.
</commit_message>
<xml_diff>
--- a/Tánc lépés kitaláló program.docx
+++ b/Tánc lépés kitaláló program.docx
@@ -2,27 +2,1458 @@
 <file path=word/document.xml><?xml version="1.0" encoding="utf-8"?>
 <w:document xmlns:wpc="http://schemas.microsoft.com/office/word/2010/wordprocessingCanvas" xmlns:cx="http://schemas.microsoft.com/office/drawing/2014/chartex" xmlns:cx1="http://schemas.microsoft.com/office/drawing/2015/9/8/chartex" xmlns:mc="http://schemas.openxmlformats.org/markup-compatibility/2006" xmlns:o="urn:schemas-microsoft-com:office:office" xmlns:r="http://schemas.openxmlformats.org/officeDocument/2006/relationships" xmlns:m="http://schemas.openxmlformats.org/officeDocument/2006/math" xmlns:v="urn:schemas-microsoft-com:vml" xmlns:wp14="http://schemas.microsoft.com/office/word/2010/wordprocessingDrawing" xmlns:wp="http://schemas.openxmlformats.org/drawingml/2006/wordprocessingDrawing" xmlns:w10="urn:schemas-microsoft-com:office:word" xmlns:w="http://schemas.openxmlformats.org/wordprocessingml/2006/main" xmlns:w14="http://schemas.microsoft.com/office/word/2010/wordml" xmlns:w15="http://schemas.microsoft.com/office/word/2012/wordml" xmlns:w16se="http://schemas.microsoft.com/office/word/2015/wordml/symex" xmlns:wpg="http://schemas.microsoft.com/office/word/2010/wordprocessingGroup" xmlns:wpi="http://schemas.microsoft.com/office/word/2010/wordprocessingInk" xmlns:wne="http://schemas.microsoft.com/office/word/2006/wordml" xmlns:wps="http://schemas.microsoft.com/office/word/2010/wordprocessingShape" mc:Ignorable="w14 w15 w16se wp14">
   <w:body>
-    <w:p>
-      <w:pPr>
-        <w:pStyle w:val="Cm"/>
-      </w:pPr>
-      <w:r>
-        <w:t xml:space="preserve">Tánc </w:t>
-      </w:r>
-      <w:r>
-        <w:t>lépés kitaláló</w:t>
-      </w:r>
-      <w:r>
-        <w:t xml:space="preserve"> program.</w:t>
-      </w:r>
-    </w:p>
+    <w:sdt>
+      <w:sdtPr>
+        <w:id w:val="605318373"/>
+        <w:docPartObj>
+          <w:docPartGallery w:val="Cover Pages"/>
+          <w:docPartUnique/>
+        </w:docPartObj>
+      </w:sdtPr>
+      <w:sdtContent>
+        <w:p>
+          <w:r>
+            <w:rPr>
+              <w:noProof/>
+            </w:rPr>
+            <mc:AlternateContent>
+              <mc:Choice Requires="wpg">
+                <w:drawing>
+                  <wp:anchor distT="0" distB="0" distL="114300" distR="114300" simplePos="0" relativeHeight="251670528" behindDoc="0" locked="0" layoutInCell="1" allowOverlap="1">
+                    <wp:simplePos x="0" y="0"/>
+                    <wp:positionH relativeFrom="page">
+                      <wp:align>center</wp:align>
+                    </wp:positionH>
+                    <mc:AlternateContent>
+                      <mc:Choice Requires="wp14">
+                        <wp:positionV relativeFrom="page">
+                          <wp14:pctPosVOffset>2300</wp14:pctPosVOffset>
+                        </wp:positionV>
+                      </mc:Choice>
+                      <mc:Fallback>
+                        <wp:positionV relativeFrom="page">
+                          <wp:posOffset>231140</wp:posOffset>
+                        </wp:positionV>
+                      </mc:Fallback>
+                    </mc:AlternateContent>
+                    <wp:extent cx="7315200" cy="1215391"/>
+                    <wp:effectExtent l="0" t="0" r="1270" b="1905"/>
+                    <wp:wrapNone/>
+                    <wp:docPr id="149" name="Csoport 149"/>
+                    <wp:cNvGraphicFramePr/>
+                    <a:graphic xmlns:a="http://schemas.openxmlformats.org/drawingml/2006/main">
+                      <a:graphicData uri="http://schemas.microsoft.com/office/word/2010/wordprocessingGroup">
+                        <wpg:wgp>
+                          <wpg:cNvGrpSpPr/>
+                          <wpg:grpSpPr>
+                            <a:xfrm>
+                              <a:off x="0" y="0"/>
+                              <a:ext cx="7315200" cy="1215391"/>
+                              <a:chOff x="0" y="-1"/>
+                              <a:chExt cx="7315200" cy="1216153"/>
+                            </a:xfrm>
+                          </wpg:grpSpPr>
+                          <wps:wsp>
+                            <wps:cNvPr id="150" name="Téglalap 51"/>
+                            <wps:cNvSpPr/>
+                            <wps:spPr>
+                              <a:xfrm>
+                                <a:off x="0" y="-1"/>
+                                <a:ext cx="7315200" cy="1130373"/>
+                              </a:xfrm>
+                              <a:custGeom>
+                                <a:avLst/>
+                                <a:gdLst>
+                                  <a:gd name="connsiteX0" fmla="*/ 0 w 7312660"/>
+                                  <a:gd name="connsiteY0" fmla="*/ 0 h 1215390"/>
+                                  <a:gd name="connsiteX1" fmla="*/ 7312660 w 7312660"/>
+                                  <a:gd name="connsiteY1" fmla="*/ 0 h 1215390"/>
+                                  <a:gd name="connsiteX2" fmla="*/ 7312660 w 7312660"/>
+                                  <a:gd name="connsiteY2" fmla="*/ 1215390 h 1215390"/>
+                                  <a:gd name="connsiteX3" fmla="*/ 0 w 7312660"/>
+                                  <a:gd name="connsiteY3" fmla="*/ 1215390 h 1215390"/>
+                                  <a:gd name="connsiteX4" fmla="*/ 0 w 7312660"/>
+                                  <a:gd name="connsiteY4" fmla="*/ 0 h 1215390"/>
+                                  <a:gd name="connsiteX0" fmla="*/ 0 w 7312660"/>
+                                  <a:gd name="connsiteY0" fmla="*/ 0 h 1215390"/>
+                                  <a:gd name="connsiteX1" fmla="*/ 7312660 w 7312660"/>
+                                  <a:gd name="connsiteY1" fmla="*/ 0 h 1215390"/>
+                                  <a:gd name="connsiteX2" fmla="*/ 7312660 w 7312660"/>
+                                  <a:gd name="connsiteY2" fmla="*/ 1215390 h 1215390"/>
+                                  <a:gd name="connsiteX3" fmla="*/ 3667125 w 7312660"/>
+                                  <a:gd name="connsiteY3" fmla="*/ 1209675 h 1215390"/>
+                                  <a:gd name="connsiteX4" fmla="*/ 0 w 7312660"/>
+                                  <a:gd name="connsiteY4" fmla="*/ 1215390 h 1215390"/>
+                                  <a:gd name="connsiteX5" fmla="*/ 0 w 7312660"/>
+                                  <a:gd name="connsiteY5" fmla="*/ 0 h 1215390"/>
+                                  <a:gd name="connsiteX0" fmla="*/ 0 w 7312660"/>
+                                  <a:gd name="connsiteY0" fmla="*/ 0 h 1215390"/>
+                                  <a:gd name="connsiteX1" fmla="*/ 7312660 w 7312660"/>
+                                  <a:gd name="connsiteY1" fmla="*/ 0 h 1215390"/>
+                                  <a:gd name="connsiteX2" fmla="*/ 7312660 w 7312660"/>
+                                  <a:gd name="connsiteY2" fmla="*/ 1215390 h 1215390"/>
+                                  <a:gd name="connsiteX3" fmla="*/ 3619500 w 7312660"/>
+                                  <a:gd name="connsiteY3" fmla="*/ 733425 h 1215390"/>
+                                  <a:gd name="connsiteX4" fmla="*/ 0 w 7312660"/>
+                                  <a:gd name="connsiteY4" fmla="*/ 1215390 h 1215390"/>
+                                  <a:gd name="connsiteX5" fmla="*/ 0 w 7312660"/>
+                                  <a:gd name="connsiteY5" fmla="*/ 0 h 1215390"/>
+                                  <a:gd name="connsiteX0" fmla="*/ 0 w 7312660"/>
+                                  <a:gd name="connsiteY0" fmla="*/ 0 h 1215390"/>
+                                  <a:gd name="connsiteX1" fmla="*/ 7312660 w 7312660"/>
+                                  <a:gd name="connsiteY1" fmla="*/ 0 h 1215390"/>
+                                  <a:gd name="connsiteX2" fmla="*/ 7312660 w 7312660"/>
+                                  <a:gd name="connsiteY2" fmla="*/ 1129665 h 1215390"/>
+                                  <a:gd name="connsiteX3" fmla="*/ 3619500 w 7312660"/>
+                                  <a:gd name="connsiteY3" fmla="*/ 733425 h 1215390"/>
+                                  <a:gd name="connsiteX4" fmla="*/ 0 w 7312660"/>
+                                  <a:gd name="connsiteY4" fmla="*/ 1215390 h 1215390"/>
+                                  <a:gd name="connsiteX5" fmla="*/ 0 w 7312660"/>
+                                  <a:gd name="connsiteY5" fmla="*/ 0 h 1215390"/>
+                                  <a:gd name="connsiteX0" fmla="*/ 9525 w 7322185"/>
+                                  <a:gd name="connsiteY0" fmla="*/ 0 h 1129665"/>
+                                  <a:gd name="connsiteX1" fmla="*/ 7322185 w 7322185"/>
+                                  <a:gd name="connsiteY1" fmla="*/ 0 h 1129665"/>
+                                  <a:gd name="connsiteX2" fmla="*/ 7322185 w 7322185"/>
+                                  <a:gd name="connsiteY2" fmla="*/ 1129665 h 1129665"/>
+                                  <a:gd name="connsiteX3" fmla="*/ 3629025 w 7322185"/>
+                                  <a:gd name="connsiteY3" fmla="*/ 733425 h 1129665"/>
+                                  <a:gd name="connsiteX4" fmla="*/ 0 w 7322185"/>
+                                  <a:gd name="connsiteY4" fmla="*/ 1091565 h 1129665"/>
+                                  <a:gd name="connsiteX5" fmla="*/ 9525 w 7322185"/>
+                                  <a:gd name="connsiteY5" fmla="*/ 0 h 1129665"/>
+                                  <a:gd name="connsiteX0" fmla="*/ 0 w 7312660"/>
+                                  <a:gd name="connsiteY0" fmla="*/ 0 h 1129665"/>
+                                  <a:gd name="connsiteX1" fmla="*/ 7312660 w 7312660"/>
+                                  <a:gd name="connsiteY1" fmla="*/ 0 h 1129665"/>
+                                  <a:gd name="connsiteX2" fmla="*/ 7312660 w 7312660"/>
+                                  <a:gd name="connsiteY2" fmla="*/ 1129665 h 1129665"/>
+                                  <a:gd name="connsiteX3" fmla="*/ 3619500 w 7312660"/>
+                                  <a:gd name="connsiteY3" fmla="*/ 733425 h 1129665"/>
+                                  <a:gd name="connsiteX4" fmla="*/ 0 w 7312660"/>
+                                  <a:gd name="connsiteY4" fmla="*/ 1091565 h 1129665"/>
+                                  <a:gd name="connsiteX5" fmla="*/ 0 w 7312660"/>
+                                  <a:gd name="connsiteY5" fmla="*/ 0 h 1129665"/>
+                                </a:gdLst>
+                                <a:ahLst/>
+                                <a:cxnLst>
+                                  <a:cxn ang="0">
+                                    <a:pos x="connsiteX0" y="connsiteY0"/>
+                                  </a:cxn>
+                                  <a:cxn ang="0">
+                                    <a:pos x="connsiteX1" y="connsiteY1"/>
+                                  </a:cxn>
+                                  <a:cxn ang="0">
+                                    <a:pos x="connsiteX2" y="connsiteY2"/>
+                                  </a:cxn>
+                                  <a:cxn ang="0">
+                                    <a:pos x="connsiteX3" y="connsiteY3"/>
+                                  </a:cxn>
+                                  <a:cxn ang="0">
+                                    <a:pos x="connsiteX4" y="connsiteY4"/>
+                                  </a:cxn>
+                                  <a:cxn ang="0">
+                                    <a:pos x="connsiteX5" y="connsiteY5"/>
+                                  </a:cxn>
+                                </a:cxnLst>
+                                <a:rect l="l" t="t" r="r" b="b"/>
+                                <a:pathLst>
+                                  <a:path w="7312660" h="1129665">
+                                    <a:moveTo>
+                                      <a:pt x="0" y="0"/>
+                                    </a:moveTo>
+                                    <a:lnTo>
+                                      <a:pt x="7312660" y="0"/>
+                                    </a:lnTo>
+                                    <a:lnTo>
+                                      <a:pt x="7312660" y="1129665"/>
+                                    </a:lnTo>
+                                    <a:lnTo>
+                                      <a:pt x="3619500" y="733425"/>
+                                    </a:lnTo>
+                                    <a:lnTo>
+                                      <a:pt x="0" y="1091565"/>
+                                    </a:lnTo>
+                                    <a:lnTo>
+                                      <a:pt x="0" y="0"/>
+                                    </a:lnTo>
+                                    <a:close/>
+                                  </a:path>
+                                </a:pathLst>
+                              </a:custGeom>
+                              <a:ln>
+                                <a:noFill/>
+                              </a:ln>
+                            </wps:spPr>
+                            <wps:style>
+                              <a:lnRef idx="2">
+                                <a:schemeClr val="accent1">
+                                  <a:shade val="50000"/>
+                                </a:schemeClr>
+                              </a:lnRef>
+                              <a:fillRef idx="1">
+                                <a:schemeClr val="accent1"/>
+                              </a:fillRef>
+                              <a:effectRef idx="0">
+                                <a:schemeClr val="accent1"/>
+                              </a:effectRef>
+                              <a:fontRef idx="minor">
+                                <a:schemeClr val="lt1"/>
+                              </a:fontRef>
+                            </wps:style>
+                            <wps:bodyPr rot="0" spcFirstLastPara="0" vertOverflow="overflow" horzOverflow="overflow" vert="horz" wrap="square" lIns="91440" tIns="45720" rIns="91440" bIns="45720" numCol="1" spcCol="0" rtlCol="0" fromWordArt="0" anchor="ctr" anchorCtr="0" forceAA="0" compatLnSpc="1">
+                              <a:prstTxWarp prst="textNoShape">
+                                <a:avLst/>
+                              </a:prstTxWarp>
+                              <a:noAutofit/>
+                            </wps:bodyPr>
+                          </wps:wsp>
+                          <wps:wsp>
+                            <wps:cNvPr id="151" name="Téglalap 151"/>
+                            <wps:cNvSpPr/>
+                            <wps:spPr>
+                              <a:xfrm>
+                                <a:off x="0" y="0"/>
+                                <a:ext cx="7315200" cy="1216152"/>
+                              </a:xfrm>
+                              <a:prstGeom prst="rect">
+                                <a:avLst/>
+                              </a:prstGeom>
+                              <a:blipFill>
+                                <a:blip r:embed="rId6"/>
+                                <a:stretch>
+                                  <a:fillRect r="-7574"/>
+                                </a:stretch>
+                              </a:blipFill>
+                              <a:ln>
+                                <a:noFill/>
+                              </a:ln>
+                            </wps:spPr>
+                            <wps:style>
+                              <a:lnRef idx="2">
+                                <a:schemeClr val="accent1">
+                                  <a:shade val="50000"/>
+                                </a:schemeClr>
+                              </a:lnRef>
+                              <a:fillRef idx="1">
+                                <a:schemeClr val="accent1"/>
+                              </a:fillRef>
+                              <a:effectRef idx="0">
+                                <a:schemeClr val="accent1"/>
+                              </a:effectRef>
+                              <a:fontRef idx="minor">
+                                <a:schemeClr val="lt1"/>
+                              </a:fontRef>
+                            </wps:style>
+                            <wps:bodyPr rot="0" spcFirstLastPara="0" vertOverflow="overflow" horzOverflow="overflow" vert="horz" wrap="square" lIns="91440" tIns="45720" rIns="91440" bIns="45720" numCol="1" spcCol="0" rtlCol="0" fromWordArt="0" anchor="ctr" anchorCtr="0" forceAA="0" compatLnSpc="1">
+                              <a:prstTxWarp prst="textNoShape">
+                                <a:avLst/>
+                              </a:prstTxWarp>
+                              <a:noAutofit/>
+                            </wps:bodyPr>
+                          </wps:wsp>
+                        </wpg:wgp>
+                      </a:graphicData>
+                    </a:graphic>
+                    <wp14:sizeRelH relativeFrom="page">
+                      <wp14:pctWidth>94100</wp14:pctWidth>
+                    </wp14:sizeRelH>
+                    <wp14:sizeRelV relativeFrom="page">
+                      <wp14:pctHeight>12100</wp14:pctHeight>
+                    </wp14:sizeRelV>
+                  </wp:anchor>
+                </w:drawing>
+              </mc:Choice>
+              <mc:Fallback>
+                <w:pict>
+                  <v:group w14:anchorId="104D785B" id="Csoport 149" o:spid="_x0000_s1026" style="position:absolute;margin-left:0;margin-top:0;width:8in;height:95.7pt;z-index:251670528;mso-width-percent:941;mso-height-percent:121;mso-top-percent:23;mso-position-horizontal:center;mso-position-horizontal-relative:page;mso-position-vertical-relative:page;mso-width-percent:941;mso-height-percent:121;mso-top-percent:23" coordorigin="" coordsize="73152,12161" o:gfxdata="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">
+                    <v:shape id="Téglalap 51" o:spid="_x0000_s1027" style="position:absolute;width:73152;height:11303;visibility:visible;mso-wrap-style:square;v-text-anchor:middle" coordsize="7312660,1129665" o:gfxdata="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" path="m,l7312660,r,1129665l3619500,733425,,1091565,,xe" fillcolor="#5b9bd5 [3204]" stroked="f" strokeweight="1pt">
+                      <v:stroke joinstyle="miter"/>
+                      <v:path arrowok="t" o:connecttype="custom" o:connectlocs="0,0;7315200,0;7315200,1130373;3620757,733885;0,1092249;0,0" o:connectangles="0,0,0,0,0,0"/>
+                    </v:shape>
+                    <v:rect id="Téglalap 151" o:spid="_x0000_s1028" style="position:absolute;width:73152;height:12161;visibility:visible;mso-wrap-style:square;v-text-anchor:middle" o:gfxdata="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" stroked="f" strokeweight="1pt">
+                      <v:fill r:id="rId7" o:title="" recolor="t" rotate="t" type="frame"/>
+                    </v:rect>
+                    <w10:wrap anchorx="page" anchory="page"/>
+                  </v:group>
+                </w:pict>
+              </mc:Fallback>
+            </mc:AlternateContent>
+          </w:r>
+          <w:r>
+            <w:rPr>
+              <w:noProof/>
+            </w:rPr>
+            <mc:AlternateContent>
+              <mc:Choice Requires="wps">
+                <w:drawing>
+                  <wp:anchor distT="0" distB="0" distL="114300" distR="114300" simplePos="0" relativeHeight="251668480" behindDoc="0" locked="0" layoutInCell="1" allowOverlap="1">
+                    <wp:simplePos x="0" y="0"/>
+                    <wp:positionH relativeFrom="page">
+                      <wp:align>center</wp:align>
+                    </wp:positionH>
+                    <mc:AlternateContent>
+                      <mc:Choice Requires="wp14">
+                        <wp:positionV relativeFrom="page">
+                          <wp14:pctPosVOffset>81800</wp14:pctPosVOffset>
+                        </wp:positionV>
+                      </mc:Choice>
+                      <mc:Fallback>
+                        <wp:positionV relativeFrom="page">
+                          <wp:posOffset>8227695</wp:posOffset>
+                        </wp:positionV>
+                      </mc:Fallback>
+                    </mc:AlternateContent>
+                    <wp:extent cx="7315200" cy="914400"/>
+                    <wp:effectExtent l="0" t="0" r="0" b="8255"/>
+                    <wp:wrapSquare wrapText="bothSides"/>
+                    <wp:docPr id="152" name="Szövegdoboz 152"/>
+                    <wp:cNvGraphicFramePr/>
+                    <a:graphic xmlns:a="http://schemas.openxmlformats.org/drawingml/2006/main">
+                      <a:graphicData uri="http://schemas.microsoft.com/office/word/2010/wordprocessingShape">
+                        <wps:wsp>
+                          <wps:cNvSpPr txBox="1"/>
+                          <wps:spPr>
+                            <a:xfrm>
+                              <a:off x="0" y="0"/>
+                              <a:ext cx="7315200" cy="914400"/>
+                            </a:xfrm>
+                            <a:prstGeom prst="rect">
+                              <a:avLst/>
+                            </a:prstGeom>
+                            <a:noFill/>
+                            <a:ln w="6350">
+                              <a:noFill/>
+                            </a:ln>
+                            <a:effectLst/>
+                          </wps:spPr>
+                          <wps:style>
+                            <a:lnRef idx="0">
+                              <a:schemeClr val="accent1"/>
+                            </a:lnRef>
+                            <a:fillRef idx="0">
+                              <a:schemeClr val="accent1"/>
+                            </a:fillRef>
+                            <a:effectRef idx="0">
+                              <a:schemeClr val="accent1"/>
+                            </a:effectRef>
+                            <a:fontRef idx="minor">
+                              <a:schemeClr val="dk1"/>
+                            </a:fontRef>
+                          </wps:style>
+                          <wps:txbx>
+                            <w:txbxContent>
+                              <w:p>
+                                <w:pPr>
+                                  <w:pStyle w:val="Nincstrkz"/>
+                                  <w:jc w:val="right"/>
+                                  <w:rPr>
+                                    <w:color w:val="595959" w:themeColor="text1" w:themeTint="A6"/>
+                                    <w:sz w:val="18"/>
+                                    <w:szCs w:val="18"/>
+                                    <w:lang w:val="hu-HU"/>
+                                  </w:rPr>
+                                </w:pPr>
+                                <w:r>
+                                  <w:rPr>
+                                    <w:color w:val="595959" w:themeColor="text1" w:themeTint="A6"/>
+                                    <w:sz w:val="28"/>
+                                    <w:szCs w:val="28"/>
+                                    <w:lang w:val="hu-HU"/>
+                                  </w:rPr>
+                                  <w:t>Szabó Attila</w:t>
+                                </w:r>
+                                <w:r>
+                                  <w:rPr>
+                                    <w:color w:val="595959" w:themeColor="text1" w:themeTint="A6"/>
+                                    <w:sz w:val="28"/>
+                                    <w:szCs w:val="28"/>
+                                    <w:lang w:val="hu-HU"/>
+                                  </w:rPr>
+                                  <w:br/>
+                                  <w:t>WC7YLI</w:t>
+                                </w:r>
+                              </w:p>
+                            </w:txbxContent>
+                          </wps:txbx>
+                          <wps:bodyPr rot="0" spcFirstLastPara="0" vertOverflow="overflow" horzOverflow="overflow" vert="horz" wrap="square" lIns="1600200" tIns="0" rIns="685800" bIns="0" numCol="1" spcCol="0" rtlCol="0" fromWordArt="0" anchor="b" anchorCtr="0" forceAA="0" compatLnSpc="1">
+                            <a:prstTxWarp prst="textNoShape">
+                              <a:avLst/>
+                            </a:prstTxWarp>
+                            <a:noAutofit/>
+                          </wps:bodyPr>
+                        </wps:wsp>
+                      </a:graphicData>
+                    </a:graphic>
+                    <wp14:sizeRelH relativeFrom="page">
+                      <wp14:pctWidth>94100</wp14:pctWidth>
+                    </wp14:sizeRelH>
+                    <wp14:sizeRelV relativeFrom="page">
+                      <wp14:pctHeight>9200</wp14:pctHeight>
+                    </wp14:sizeRelV>
+                  </wp:anchor>
+                </w:drawing>
+              </mc:Choice>
+              <mc:Fallback>
+                <w:pict>
+                  <v:shapetype id="_x0000_t202" coordsize="21600,21600" o:spt="202" path="m,l,21600r21600,l21600,xe">
+                    <v:stroke joinstyle="miter"/>
+                    <v:path gradientshapeok="t" o:connecttype="rect"/>
+                  </v:shapetype>
+                  <v:shape id="Szövegdoboz 152" o:spid="_x0000_s1026" type="#_x0000_t202" style="position:absolute;left:0;text-align:left;margin-left:0;margin-top:0;width:8in;height:1in;z-index:251668480;visibility:visible;mso-wrap-style:square;mso-width-percent:941;mso-height-percent:92;mso-top-percent:818;mso-wrap-distance-left:9pt;mso-wrap-distance-top:0;mso-wrap-distance-right:9pt;mso-wrap-distance-bottom:0;mso-position-horizontal:center;mso-position-horizontal-relative:page;mso-position-vertical-relative:page;mso-width-percent:941;mso-height-percent:92;mso-top-percent:818;mso-width-relative:page;mso-height-relative:page;v-text-anchor:bottom" o:gfxdata="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" filled="f" stroked="f" strokeweight=".5pt">
+                    <v:textbox inset="126pt,0,54pt,0">
+                      <w:txbxContent>
+                        <w:p>
+                          <w:pPr>
+                            <w:pStyle w:val="Nincstrkz"/>
+                            <w:jc w:val="right"/>
+                            <w:rPr>
+                              <w:color w:val="595959" w:themeColor="text1" w:themeTint="A6"/>
+                              <w:sz w:val="18"/>
+                              <w:szCs w:val="18"/>
+                              <w:lang w:val="hu-HU"/>
+                            </w:rPr>
+                          </w:pPr>
+                          <w:r>
+                            <w:rPr>
+                              <w:color w:val="595959" w:themeColor="text1" w:themeTint="A6"/>
+                              <w:sz w:val="28"/>
+                              <w:szCs w:val="28"/>
+                              <w:lang w:val="hu-HU"/>
+                            </w:rPr>
+                            <w:t>Szabó Attila</w:t>
+                          </w:r>
+                          <w:r>
+                            <w:rPr>
+                              <w:color w:val="595959" w:themeColor="text1" w:themeTint="A6"/>
+                              <w:sz w:val="28"/>
+                              <w:szCs w:val="28"/>
+                              <w:lang w:val="hu-HU"/>
+                            </w:rPr>
+                            <w:br/>
+                            <w:t>WC7YLI</w:t>
+                          </w:r>
+                        </w:p>
+                      </w:txbxContent>
+                    </v:textbox>
+                    <w10:wrap type="square" anchorx="page" anchory="page"/>
+                  </v:shape>
+                </w:pict>
+              </mc:Fallback>
+            </mc:AlternateContent>
+          </w:r>
+          <w:r>
+            <w:rPr>
+              <w:noProof/>
+            </w:rPr>
+            <mc:AlternateContent>
+              <mc:Choice Requires="wps">
+                <w:drawing>
+                  <wp:anchor distT="0" distB="0" distL="114300" distR="114300" simplePos="0" relativeHeight="251669504" behindDoc="0" locked="0" layoutInCell="1" allowOverlap="1">
+                    <wp:simplePos x="0" y="0"/>
+                    <wp:positionH relativeFrom="page">
+                      <wp:align>center</wp:align>
+                    </wp:positionH>
+                    <mc:AlternateContent>
+                      <mc:Choice Requires="wp14">
+                        <wp:positionV relativeFrom="page">
+                          <wp14:pctPosVOffset>70000</wp14:pctPosVOffset>
+                        </wp:positionV>
+                      </mc:Choice>
+                      <mc:Fallback>
+                        <wp:positionV relativeFrom="page">
+                          <wp:posOffset>7040880</wp:posOffset>
+                        </wp:positionV>
+                      </mc:Fallback>
+                    </mc:AlternateContent>
+                    <wp:extent cx="7315200" cy="1009650"/>
+                    <wp:effectExtent l="0" t="0" r="0" b="0"/>
+                    <wp:wrapSquare wrapText="bothSides"/>
+                    <wp:docPr id="153" name="Szövegdoboz 153"/>
+                    <wp:cNvGraphicFramePr/>
+                    <a:graphic xmlns:a="http://schemas.openxmlformats.org/drawingml/2006/main">
+                      <a:graphicData uri="http://schemas.microsoft.com/office/word/2010/wordprocessingShape">
+                        <wps:wsp>
+                          <wps:cNvSpPr txBox="1"/>
+                          <wps:spPr>
+                            <a:xfrm>
+                              <a:off x="0" y="0"/>
+                              <a:ext cx="7315200" cy="1009650"/>
+                            </a:xfrm>
+                            <a:prstGeom prst="rect">
+                              <a:avLst/>
+                            </a:prstGeom>
+                            <a:noFill/>
+                            <a:ln w="6350">
+                              <a:noFill/>
+                            </a:ln>
+                            <a:effectLst/>
+                          </wps:spPr>
+                          <wps:style>
+                            <a:lnRef idx="0">
+                              <a:schemeClr val="accent1"/>
+                            </a:lnRef>
+                            <a:fillRef idx="0">
+                              <a:schemeClr val="accent1"/>
+                            </a:fillRef>
+                            <a:effectRef idx="0">
+                              <a:schemeClr val="accent1"/>
+                            </a:effectRef>
+                            <a:fontRef idx="minor">
+                              <a:schemeClr val="dk1"/>
+                            </a:fontRef>
+                          </wps:style>
+                          <wps:txbx>
+                            <w:txbxContent>
+                              <w:p>
+                                <w:pPr>
+                                  <w:pStyle w:val="Nincstrkz"/>
+                                  <w:jc w:val="right"/>
+                                  <w:rPr>
+                                    <w:color w:val="595959" w:themeColor="text1" w:themeTint="A6"/>
+                                    <w:sz w:val="20"/>
+                                    <w:szCs w:val="20"/>
+                                  </w:rPr>
+                                </w:pPr>
+                              </w:p>
+                            </w:txbxContent>
+                          </wps:txbx>
+                          <wps:bodyPr rot="0" spcFirstLastPara="0" vertOverflow="overflow" horzOverflow="overflow" vert="horz" wrap="square" lIns="1600200" tIns="0" rIns="685800" bIns="0" numCol="1" spcCol="0" rtlCol="0" fromWordArt="0" anchor="t" anchorCtr="0" forceAA="0" compatLnSpc="1">
+                            <a:prstTxWarp prst="textNoShape">
+                              <a:avLst/>
+                            </a:prstTxWarp>
+                            <a:spAutoFit/>
+                          </wps:bodyPr>
+                        </wps:wsp>
+                      </a:graphicData>
+                    </a:graphic>
+                    <wp14:sizeRelH relativeFrom="page">
+                      <wp14:pctWidth>94100</wp14:pctWidth>
+                    </wp14:sizeRelH>
+                    <wp14:sizeRelV relativeFrom="page">
+                      <wp14:pctHeight>10000</wp14:pctHeight>
+                    </wp14:sizeRelV>
+                  </wp:anchor>
+                </w:drawing>
+              </mc:Choice>
+              <mc:Fallback>
+                <w:pict>
+                  <v:shape id="Szövegdoboz 153" o:spid="_x0000_s1027" type="#_x0000_t202" style="position:absolute;left:0;text-align:left;margin-left:0;margin-top:0;width:8in;height:79.5pt;z-index:251669504;visibility:visible;mso-wrap-style:square;mso-width-percent:941;mso-height-percent:100;mso-top-percent:700;mso-wrap-distance-left:9pt;mso-wrap-distance-top:0;mso-wrap-distance-right:9pt;mso-wrap-distance-bottom:0;mso-position-horizontal:center;mso-position-horizontal-relative:page;mso-position-vertical-relative:page;mso-width-percent:941;mso-height-percent:100;mso-top-percent:700;mso-width-relative:page;mso-height-relative:page;v-text-anchor:top" o:gfxdata="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" filled="f" stroked="f" strokeweight=".5pt">
+                    <v:textbox style="mso-fit-shape-to-text:t" inset="126pt,0,54pt,0">
+                      <w:txbxContent>
+                        <w:p>
+                          <w:pPr>
+                            <w:pStyle w:val="Nincstrkz"/>
+                            <w:jc w:val="right"/>
+                            <w:rPr>
+                              <w:color w:val="595959" w:themeColor="text1" w:themeTint="A6"/>
+                              <w:sz w:val="20"/>
+                              <w:szCs w:val="20"/>
+                            </w:rPr>
+                          </w:pPr>
+                        </w:p>
+                      </w:txbxContent>
+                    </v:textbox>
+                    <w10:wrap type="square" anchorx="page" anchory="page"/>
+                  </v:shape>
+                </w:pict>
+              </mc:Fallback>
+            </mc:AlternateContent>
+          </w:r>
+          <w:r>
+            <w:rPr>
+              <w:noProof/>
+            </w:rPr>
+            <mc:AlternateContent>
+              <mc:Choice Requires="wps">
+                <w:drawing>
+                  <wp:anchor distT="0" distB="0" distL="114300" distR="114300" simplePos="0" relativeHeight="251667456" behindDoc="0" locked="0" layoutInCell="1" allowOverlap="1">
+                    <wp:simplePos x="0" y="0"/>
+                    <wp:positionH relativeFrom="page">
+                      <wp:align>center</wp:align>
+                    </wp:positionH>
+                    <mc:AlternateContent>
+                      <mc:Choice Requires="wp14">
+                        <wp:positionV relativeFrom="page">
+                          <wp14:pctPosVOffset>30000</wp14:pctPosVOffset>
+                        </wp:positionV>
+                      </mc:Choice>
+                      <mc:Fallback>
+                        <wp:positionV relativeFrom="page">
+                          <wp:posOffset>3017520</wp:posOffset>
+                        </wp:positionV>
+                      </mc:Fallback>
+                    </mc:AlternateContent>
+                    <wp:extent cx="7315200" cy="3638550"/>
+                    <wp:effectExtent l="0" t="0" r="0" b="6350"/>
+                    <wp:wrapSquare wrapText="bothSides"/>
+                    <wp:docPr id="154" name="Szövegdoboz 154"/>
+                    <wp:cNvGraphicFramePr/>
+                    <a:graphic xmlns:a="http://schemas.openxmlformats.org/drawingml/2006/main">
+                      <a:graphicData uri="http://schemas.microsoft.com/office/word/2010/wordprocessingShape">
+                        <wps:wsp>
+                          <wps:cNvSpPr txBox="1"/>
+                          <wps:spPr>
+                            <a:xfrm>
+                              <a:off x="0" y="0"/>
+                              <a:ext cx="7315200" cy="3638550"/>
+                            </a:xfrm>
+                            <a:prstGeom prst="rect">
+                              <a:avLst/>
+                            </a:prstGeom>
+                            <a:noFill/>
+                            <a:ln w="6350">
+                              <a:noFill/>
+                            </a:ln>
+                            <a:effectLst/>
+                          </wps:spPr>
+                          <wps:style>
+                            <a:lnRef idx="0">
+                              <a:schemeClr val="accent1"/>
+                            </a:lnRef>
+                            <a:fillRef idx="0">
+                              <a:schemeClr val="accent1"/>
+                            </a:fillRef>
+                            <a:effectRef idx="0">
+                              <a:schemeClr val="accent1"/>
+                            </a:effectRef>
+                            <a:fontRef idx="minor">
+                              <a:schemeClr val="dk1"/>
+                            </a:fontRef>
+                          </wps:style>
+                          <wps:txbx>
+                            <w:txbxContent>
+                              <w:p>
+                                <w:pPr>
+                                  <w:jc w:val="right"/>
+                                  <w:rPr>
+                                    <w:color w:val="5B9BD5" w:themeColor="accent1"/>
+                                    <w:sz w:val="64"/>
+                                    <w:szCs w:val="64"/>
+                                  </w:rPr>
+                                </w:pPr>
+                                <w:sdt>
+                                  <w:sdtPr>
+                                    <w:rPr>
+                                      <w:rFonts w:asciiTheme="majorHAnsi" w:eastAsiaTheme="majorEastAsia" w:hAnsiTheme="majorHAnsi" w:cstheme="majorBidi"/>
+                                      <w:spacing w:val="-10"/>
+                                      <w:kern w:val="28"/>
+                                      <w:sz w:val="56"/>
+                                      <w:szCs w:val="56"/>
+                                    </w:rPr>
+                                    <w:alias w:val="Cím"/>
+                                    <w:tag w:val=""/>
+                                    <w:id w:val="630141079"/>
+                                    <w:dataBinding w:prefixMappings="xmlns:ns0='http://purl.org/dc/elements/1.1/' xmlns:ns1='http://schemas.openxmlformats.org/package/2006/metadata/core-properties' " w:xpath="/ns1:coreProperties[1]/ns0:title[1]" w:storeItemID="{6C3C8BC8-F283-45AE-878A-BAB7291924A1}"/>
+                                    <w:text w:multiLine="1"/>
+                                  </w:sdtPr>
+                                  <w:sdtContent>
+                                    <w:r>
+                                      <w:rPr>
+                                        <w:rFonts w:asciiTheme="majorHAnsi" w:eastAsiaTheme="majorEastAsia" w:hAnsiTheme="majorHAnsi" w:cstheme="majorBidi"/>
+                                        <w:spacing w:val="-10"/>
+                                        <w:kern w:val="28"/>
+                                        <w:sz w:val="56"/>
+                                        <w:szCs w:val="56"/>
+                                      </w:rPr>
+                                      <w:t>Tánc lépés kitaláló program.</w:t>
+                                    </w:r>
+                                  </w:sdtContent>
+                                </w:sdt>
+                              </w:p>
+                              <w:sdt>
+                                <w:sdtPr>
+                                  <w:rPr>
+                                    <w:color w:val="404040" w:themeColor="text1" w:themeTint="BF"/>
+                                    <w:sz w:val="36"/>
+                                    <w:szCs w:val="36"/>
+                                  </w:rPr>
+                                  <w:alias w:val="Alcím"/>
+                                  <w:tag w:val=""/>
+                                  <w:id w:val="1759551507"/>
+                                  <w:dataBinding w:prefixMappings="xmlns:ns0='http://purl.org/dc/elements/1.1/' xmlns:ns1='http://schemas.openxmlformats.org/package/2006/metadata/core-properties' " w:xpath="/ns1:coreProperties[1]/ns0:subject[1]" w:storeItemID="{6C3C8BC8-F283-45AE-878A-BAB7291924A1}"/>
+                                  <w:text/>
+                                </w:sdtPr>
+                                <w:sdtContent>
+                                  <w:p>
+                                    <w:pPr>
+                                      <w:jc w:val="right"/>
+                                      <w:rPr>
+                                        <w:smallCaps/>
+                                        <w:color w:val="404040" w:themeColor="text1" w:themeTint="BF"/>
+                                        <w:sz w:val="36"/>
+                                        <w:szCs w:val="36"/>
+                                      </w:rPr>
+                                    </w:pPr>
+                                    <w:r>
+                                      <w:rPr>
+                                        <w:color w:val="404040" w:themeColor="text1" w:themeTint="BF"/>
+                                        <w:sz w:val="36"/>
+                                        <w:szCs w:val="36"/>
+                                      </w:rPr>
+                                      <w:t>Dokumentáció</w:t>
+                                    </w:r>
+                                  </w:p>
+                                </w:sdtContent>
+                              </w:sdt>
+                            </w:txbxContent>
+                          </wps:txbx>
+                          <wps:bodyPr rot="0" spcFirstLastPara="0" vertOverflow="overflow" horzOverflow="overflow" vert="horz" wrap="square" lIns="1600200" tIns="0" rIns="685800" bIns="0" numCol="1" spcCol="0" rtlCol="0" fromWordArt="0" anchor="b" anchorCtr="0" forceAA="0" compatLnSpc="1">
+                            <a:prstTxWarp prst="textNoShape">
+                              <a:avLst/>
+                            </a:prstTxWarp>
+                            <a:noAutofit/>
+                          </wps:bodyPr>
+                        </wps:wsp>
+                      </a:graphicData>
+                    </a:graphic>
+                    <wp14:sizeRelH relativeFrom="page">
+                      <wp14:pctWidth>94100</wp14:pctWidth>
+                    </wp14:sizeRelH>
+                    <wp14:sizeRelV relativeFrom="page">
+                      <wp14:pctHeight>36300</wp14:pctHeight>
+                    </wp14:sizeRelV>
+                  </wp:anchor>
+                </w:drawing>
+              </mc:Choice>
+              <mc:Fallback>
+                <w:pict>
+                  <v:shape id="Szövegdoboz 154" o:spid="_x0000_s1028" type="#_x0000_t202" style="position:absolute;left:0;text-align:left;margin-left:0;margin-top:0;width:8in;height:286.5pt;z-index:251667456;visibility:visible;mso-wrap-style:square;mso-width-percent:941;mso-height-percent:363;mso-top-percent:300;mso-wrap-distance-left:9pt;mso-wrap-distance-top:0;mso-wrap-distance-right:9pt;mso-wrap-distance-bottom:0;mso-position-horizontal:center;mso-position-horizontal-relative:page;mso-position-vertical-relative:page;mso-width-percent:941;mso-height-percent:363;mso-top-percent:300;mso-width-relative:page;mso-height-relative:page;v-text-anchor:bottom" o:gfxdata="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" filled="f" stroked="f" strokeweight=".5pt">
+                    <v:textbox inset="126pt,0,54pt,0">
+                      <w:txbxContent>
+                        <w:p>
+                          <w:pPr>
+                            <w:jc w:val="right"/>
+                            <w:rPr>
+                              <w:color w:val="5B9BD5" w:themeColor="accent1"/>
+                              <w:sz w:val="64"/>
+                              <w:szCs w:val="64"/>
+                            </w:rPr>
+                          </w:pPr>
+                          <w:sdt>
+                            <w:sdtPr>
+                              <w:rPr>
+                                <w:rFonts w:asciiTheme="majorHAnsi" w:eastAsiaTheme="majorEastAsia" w:hAnsiTheme="majorHAnsi" w:cstheme="majorBidi"/>
+                                <w:spacing w:val="-10"/>
+                                <w:kern w:val="28"/>
+                                <w:sz w:val="56"/>
+                                <w:szCs w:val="56"/>
+                              </w:rPr>
+                              <w:alias w:val="Cím"/>
+                              <w:tag w:val=""/>
+                              <w:id w:val="630141079"/>
+                              <w:dataBinding w:prefixMappings="xmlns:ns0='http://purl.org/dc/elements/1.1/' xmlns:ns1='http://schemas.openxmlformats.org/package/2006/metadata/core-properties' " w:xpath="/ns1:coreProperties[1]/ns0:title[1]" w:storeItemID="{6C3C8BC8-F283-45AE-878A-BAB7291924A1}"/>
+                              <w:text w:multiLine="1"/>
+                            </w:sdtPr>
+                            <w:sdtContent>
+                              <w:r>
+                                <w:rPr>
+                                  <w:rFonts w:asciiTheme="majorHAnsi" w:eastAsiaTheme="majorEastAsia" w:hAnsiTheme="majorHAnsi" w:cstheme="majorBidi"/>
+                                  <w:spacing w:val="-10"/>
+                                  <w:kern w:val="28"/>
+                                  <w:sz w:val="56"/>
+                                  <w:szCs w:val="56"/>
+                                </w:rPr>
+                                <w:t>Tánc lépés kitaláló program.</w:t>
+                              </w:r>
+                            </w:sdtContent>
+                          </w:sdt>
+                        </w:p>
+                        <w:sdt>
+                          <w:sdtPr>
+                            <w:rPr>
+                              <w:color w:val="404040" w:themeColor="text1" w:themeTint="BF"/>
+                              <w:sz w:val="36"/>
+                              <w:szCs w:val="36"/>
+                            </w:rPr>
+                            <w:alias w:val="Alcím"/>
+                            <w:tag w:val=""/>
+                            <w:id w:val="1759551507"/>
+                            <w:dataBinding w:prefixMappings="xmlns:ns0='http://purl.org/dc/elements/1.1/' xmlns:ns1='http://schemas.openxmlformats.org/package/2006/metadata/core-properties' " w:xpath="/ns1:coreProperties[1]/ns0:subject[1]" w:storeItemID="{6C3C8BC8-F283-45AE-878A-BAB7291924A1}"/>
+                            <w:text/>
+                          </w:sdtPr>
+                          <w:sdtContent>
+                            <w:p>
+                              <w:pPr>
+                                <w:jc w:val="right"/>
+                                <w:rPr>
+                                  <w:smallCaps/>
+                                  <w:color w:val="404040" w:themeColor="text1" w:themeTint="BF"/>
+                                  <w:sz w:val="36"/>
+                                  <w:szCs w:val="36"/>
+                                </w:rPr>
+                              </w:pPr>
+                              <w:r>
+                                <w:rPr>
+                                  <w:color w:val="404040" w:themeColor="text1" w:themeTint="BF"/>
+                                  <w:sz w:val="36"/>
+                                  <w:szCs w:val="36"/>
+                                </w:rPr>
+                                <w:t>Dokumentáció</w:t>
+                              </w:r>
+                            </w:p>
+                          </w:sdtContent>
+                        </w:sdt>
+                      </w:txbxContent>
+                    </v:textbox>
+                    <w10:wrap type="square" anchorx="page" anchory="page"/>
+                  </v:shape>
+                </w:pict>
+              </mc:Fallback>
+            </mc:AlternateContent>
+          </w:r>
+        </w:p>
+        <w:p>
+          <w:pPr>
+            <w:jc w:val="left"/>
+            <w:rPr>
+              <w:rFonts w:asciiTheme="majorHAnsi" w:eastAsiaTheme="majorEastAsia" w:hAnsiTheme="majorHAnsi" w:cstheme="majorBidi"/>
+              <w:spacing w:val="-10"/>
+              <w:kern w:val="28"/>
+              <w:sz w:val="56"/>
+              <w:szCs w:val="56"/>
+            </w:rPr>
+          </w:pPr>
+          <w:r>
+            <w:br w:type="page"/>
+          </w:r>
+        </w:p>
+      </w:sdtContent>
+    </w:sdt>
+    <w:sdt>
+      <w:sdtPr>
+        <w:rPr>
+          <w:lang w:val="hu-HU"/>
+        </w:rPr>
+        <w:id w:val="-1892717687"/>
+        <w:docPartObj>
+          <w:docPartGallery w:val="Table of Contents"/>
+          <w:docPartUnique/>
+        </w:docPartObj>
+      </w:sdtPr>
+      <w:sdtEndPr>
+        <w:rPr>
+          <w:rFonts w:ascii="Arial" w:eastAsiaTheme="minorHAnsi" w:hAnsi="Arial" w:cs="Arial"/>
+          <w:b/>
+          <w:bCs/>
+          <w:color w:val="auto"/>
+          <w:sz w:val="24"/>
+          <w:szCs w:val="24"/>
+        </w:rPr>
+      </w:sdtEndPr>
+      <w:sdtContent>
+        <w:p>
+          <w:pPr>
+            <w:pStyle w:val="Tartalomjegyzkcmsora"/>
+          </w:pPr>
+          <w:r>
+            <w:rPr>
+              <w:lang w:val="hu-HU"/>
+            </w:rPr>
+            <w:t>Tartalom</w:t>
+          </w:r>
+        </w:p>
+        <w:p>
+          <w:pPr>
+            <w:pStyle w:val="TJ1"/>
+            <w:tabs>
+              <w:tab w:val="right" w:leader="dot" w:pos="9350"/>
+            </w:tabs>
+            <w:rPr>
+              <w:rFonts w:asciiTheme="minorHAnsi" w:eastAsiaTheme="minorEastAsia" w:hAnsiTheme="minorHAnsi" w:cstheme="minorBidi"/>
+              <w:sz w:val="22"/>
+              <w:szCs w:val="22"/>
+              <w:lang w:val="en-US"/>
+            </w:rPr>
+          </w:pPr>
+          <w:r>
+            <w:fldChar w:fldCharType="begin"/>
+          </w:r>
+          <w:r>
+            <w:instrText xml:space="preserve"> TOC \o "1-3" \h \z \u </w:instrText>
+          </w:r>
+          <w:r>
+            <w:fldChar w:fldCharType="separate"/>
+          </w:r>
+          <w:hyperlink w:anchor="_Toc514101771" w:history="1">
+            <w:r>
+              <w:rPr>
+                <w:rStyle w:val="Hiperhivatkozs"/>
+              </w:rPr>
+              <w:t>Bevezetés</w:t>
+            </w:r>
+            <w:r>
+              <w:rPr>
+                <w:webHidden/>
+              </w:rPr>
+              <w:tab/>
+            </w:r>
+            <w:r>
+              <w:rPr>
+                <w:webHidden/>
+              </w:rPr>
+              <w:fldChar w:fldCharType="begin"/>
+            </w:r>
+            <w:r>
+              <w:rPr>
+                <w:webHidden/>
+              </w:rPr>
+              <w:instrText xml:space="preserve"> PAGEREF _Toc514101771 \h </w:instrText>
+            </w:r>
+            <w:r>
+              <w:rPr>
+                <w:webHidden/>
+              </w:rPr>
+            </w:r>
+            <w:r>
+              <w:rPr>
+                <w:webHidden/>
+              </w:rPr>
+              <w:fldChar w:fldCharType="separate"/>
+            </w:r>
+            <w:r>
+              <w:rPr>
+                <w:webHidden/>
+              </w:rPr>
+              <w:t>1</w:t>
+            </w:r>
+            <w:r>
+              <w:rPr>
+                <w:webHidden/>
+              </w:rPr>
+              <w:fldChar w:fldCharType="end"/>
+            </w:r>
+          </w:hyperlink>
+        </w:p>
+        <w:p>
+          <w:pPr>
+            <w:pStyle w:val="TJ1"/>
+            <w:tabs>
+              <w:tab w:val="right" w:leader="dot" w:pos="9350"/>
+            </w:tabs>
+            <w:rPr>
+              <w:rFonts w:asciiTheme="minorHAnsi" w:eastAsiaTheme="minorEastAsia" w:hAnsiTheme="minorHAnsi" w:cstheme="minorBidi"/>
+              <w:sz w:val="22"/>
+              <w:szCs w:val="22"/>
+              <w:lang w:val="en-US"/>
+            </w:rPr>
+          </w:pPr>
+          <w:hyperlink w:anchor="_Toc514101772" w:history="1">
+            <w:r>
+              <w:rPr>
+                <w:rStyle w:val="Hiperhivatkozs"/>
+              </w:rPr>
+              <w:t>Környezet választás a feladat megvalósításához</w:t>
+            </w:r>
+            <w:r>
+              <w:rPr>
+                <w:webHidden/>
+              </w:rPr>
+              <w:tab/>
+            </w:r>
+            <w:r>
+              <w:rPr>
+                <w:webHidden/>
+              </w:rPr>
+              <w:fldChar w:fldCharType="begin"/>
+            </w:r>
+            <w:r>
+              <w:rPr>
+                <w:webHidden/>
+              </w:rPr>
+              <w:instrText xml:space="preserve"> PAGEREF _Toc514101772 \h </w:instrText>
+            </w:r>
+            <w:r>
+              <w:rPr>
+                <w:webHidden/>
+              </w:rPr>
+            </w:r>
+            <w:r>
+              <w:rPr>
+                <w:webHidden/>
+              </w:rPr>
+              <w:fldChar w:fldCharType="separate"/>
+            </w:r>
+            <w:r>
+              <w:rPr>
+                <w:webHidden/>
+              </w:rPr>
+              <w:t>2</w:t>
+            </w:r>
+            <w:r>
+              <w:rPr>
+                <w:webHidden/>
+              </w:rPr>
+              <w:fldChar w:fldCharType="end"/>
+            </w:r>
+          </w:hyperlink>
+        </w:p>
+        <w:p>
+          <w:pPr>
+            <w:pStyle w:val="TJ1"/>
+            <w:tabs>
+              <w:tab w:val="right" w:leader="dot" w:pos="9350"/>
+            </w:tabs>
+            <w:rPr>
+              <w:rFonts w:asciiTheme="minorHAnsi" w:eastAsiaTheme="minorEastAsia" w:hAnsiTheme="minorHAnsi" w:cstheme="minorBidi"/>
+              <w:sz w:val="22"/>
+              <w:szCs w:val="22"/>
+              <w:lang w:val="en-US"/>
+            </w:rPr>
+          </w:pPr>
+          <w:hyperlink w:anchor="_Toc514101773" w:history="1">
+            <w:r>
+              <w:rPr>
+                <w:rStyle w:val="Hiperhivatkozs"/>
+              </w:rPr>
+              <w:t>A lépések létrehozása</w:t>
+            </w:r>
+            <w:r>
+              <w:rPr>
+                <w:webHidden/>
+              </w:rPr>
+              <w:tab/>
+            </w:r>
+            <w:r>
+              <w:rPr>
+                <w:webHidden/>
+              </w:rPr>
+              <w:fldChar w:fldCharType="begin"/>
+            </w:r>
+            <w:r>
+              <w:rPr>
+                <w:webHidden/>
+              </w:rPr>
+              <w:instrText xml:space="preserve"> PAGEREF _Toc514101773 \h </w:instrText>
+            </w:r>
+            <w:r>
+              <w:rPr>
+                <w:webHidden/>
+              </w:rPr>
+            </w:r>
+            <w:r>
+              <w:rPr>
+                <w:webHidden/>
+              </w:rPr>
+              <w:fldChar w:fldCharType="separate"/>
+            </w:r>
+            <w:r>
+              <w:rPr>
+                <w:webHidden/>
+              </w:rPr>
+              <w:t>3</w:t>
+            </w:r>
+            <w:r>
+              <w:rPr>
+                <w:webHidden/>
+              </w:rPr>
+              <w:fldChar w:fldCharType="end"/>
+            </w:r>
+          </w:hyperlink>
+        </w:p>
+        <w:p>
+          <w:pPr>
+            <w:pStyle w:val="TJ1"/>
+            <w:tabs>
+              <w:tab w:val="right" w:leader="dot" w:pos="9350"/>
+            </w:tabs>
+            <w:rPr>
+              <w:rFonts w:asciiTheme="minorHAnsi" w:eastAsiaTheme="minorEastAsia" w:hAnsiTheme="minorHAnsi" w:cstheme="minorBidi"/>
+              <w:sz w:val="22"/>
+              <w:szCs w:val="22"/>
+              <w:lang w:val="en-US"/>
+            </w:rPr>
+          </w:pPr>
+          <w:hyperlink w:anchor="_Toc514101774" w:history="1">
+            <w:r>
+              <w:rPr>
+                <w:rStyle w:val="Hiperhivatkozs"/>
+              </w:rPr>
+              <w:t>Diagramm blokk létrehozása és a PMT file blokká alakítása</w:t>
+            </w:r>
+            <w:r>
+              <w:rPr>
+                <w:webHidden/>
+              </w:rPr>
+              <w:tab/>
+            </w:r>
+            <w:r>
+              <w:rPr>
+                <w:webHidden/>
+              </w:rPr>
+              <w:fldChar w:fldCharType="begin"/>
+            </w:r>
+            <w:r>
+              <w:rPr>
+                <w:webHidden/>
+              </w:rPr>
+              <w:instrText xml:space="preserve"> PAGEREF _Toc514101774 \h </w:instrText>
+            </w:r>
+            <w:r>
+              <w:rPr>
+                <w:webHidden/>
+              </w:rPr>
+            </w:r>
+            <w:r>
+              <w:rPr>
+                <w:webHidden/>
+              </w:rPr>
+              <w:fldChar w:fldCharType="separate"/>
+            </w:r>
+            <w:r>
+              <w:rPr>
+                <w:webHidden/>
+              </w:rPr>
+              <w:t>6</w:t>
+            </w:r>
+            <w:r>
+              <w:rPr>
+                <w:webHidden/>
+              </w:rPr>
+              <w:fldChar w:fldCharType="end"/>
+            </w:r>
+          </w:hyperlink>
+        </w:p>
+        <w:p>
+          <w:pPr>
+            <w:pStyle w:val="TJ1"/>
+            <w:tabs>
+              <w:tab w:val="right" w:leader="dot" w:pos="9350"/>
+            </w:tabs>
+            <w:rPr>
+              <w:rFonts w:asciiTheme="minorHAnsi" w:eastAsiaTheme="minorEastAsia" w:hAnsiTheme="minorHAnsi" w:cstheme="minorBidi"/>
+              <w:sz w:val="22"/>
+              <w:szCs w:val="22"/>
+              <w:lang w:val="en-US"/>
+            </w:rPr>
+          </w:pPr>
+          <w:hyperlink w:anchor="_Toc514101775" w:history="1">
+            <w:r>
+              <w:rPr>
+                <w:rStyle w:val="Hiperhivatkozs"/>
+              </w:rPr>
+              <w:t>A táncolás megvalósítása</w:t>
+            </w:r>
+            <w:r>
+              <w:rPr>
+                <w:webHidden/>
+              </w:rPr>
+              <w:tab/>
+            </w:r>
+            <w:r>
+              <w:rPr>
+                <w:webHidden/>
+              </w:rPr>
+              <w:fldChar w:fldCharType="begin"/>
+            </w:r>
+            <w:r>
+              <w:rPr>
+                <w:webHidden/>
+              </w:rPr>
+              <w:instrText xml:space="preserve"> PAGEREF _Toc514101775 \h </w:instrText>
+            </w:r>
+            <w:r>
+              <w:rPr>
+                <w:webHidden/>
+              </w:rPr>
+            </w:r>
+            <w:r>
+              <w:rPr>
+                <w:webHidden/>
+              </w:rPr>
+              <w:fldChar w:fldCharType="separate"/>
+            </w:r>
+            <w:r>
+              <w:rPr>
+                <w:webHidden/>
+              </w:rPr>
+              <w:t>8</w:t>
+            </w:r>
+            <w:r>
+              <w:rPr>
+                <w:webHidden/>
+              </w:rPr>
+              <w:fldChar w:fldCharType="end"/>
+            </w:r>
+          </w:hyperlink>
+        </w:p>
+        <w:p>
+          <w:pPr>
+            <w:pStyle w:val="TJ1"/>
+            <w:tabs>
+              <w:tab w:val="right" w:leader="dot" w:pos="9350"/>
+            </w:tabs>
+            <w:rPr>
+              <w:rFonts w:asciiTheme="minorHAnsi" w:eastAsiaTheme="minorEastAsia" w:hAnsiTheme="minorHAnsi" w:cstheme="minorBidi"/>
+              <w:sz w:val="22"/>
+              <w:szCs w:val="22"/>
+              <w:lang w:val="en-US"/>
+            </w:rPr>
+          </w:pPr>
+          <w:hyperlink w:anchor="_Toc514101776" w:history="1">
+            <w:r>
+              <w:rPr>
+                <w:rStyle w:val="Hiperhivatkozs"/>
+              </w:rPr>
+              <w:t>A kitalálás létrehozása</w:t>
+            </w:r>
+            <w:r>
+              <w:rPr>
+                <w:webHidden/>
+              </w:rPr>
+              <w:tab/>
+            </w:r>
+            <w:r>
+              <w:rPr>
+                <w:webHidden/>
+              </w:rPr>
+              <w:fldChar w:fldCharType="begin"/>
+            </w:r>
+            <w:r>
+              <w:rPr>
+                <w:webHidden/>
+              </w:rPr>
+              <w:instrText xml:space="preserve"> PAGEREF _Toc514101776 \h </w:instrText>
+            </w:r>
+            <w:r>
+              <w:rPr>
+                <w:webHidden/>
+              </w:rPr>
+            </w:r>
+            <w:r>
+              <w:rPr>
+                <w:webHidden/>
+              </w:rPr>
+              <w:fldChar w:fldCharType="separate"/>
+            </w:r>
+            <w:r>
+              <w:rPr>
+                <w:webHidden/>
+              </w:rPr>
+              <w:t>10</w:t>
+            </w:r>
+            <w:r>
+              <w:rPr>
+                <w:webHidden/>
+              </w:rPr>
+              <w:fldChar w:fldCharType="end"/>
+            </w:r>
+          </w:hyperlink>
+        </w:p>
+        <w:p>
+          <w:pPr>
+            <w:pStyle w:val="TJ2"/>
+            <w:tabs>
+              <w:tab w:val="right" w:leader="dot" w:pos="9350"/>
+            </w:tabs>
+            <w:rPr>
+              <w:rFonts w:asciiTheme="minorHAnsi" w:eastAsiaTheme="minorEastAsia" w:hAnsiTheme="minorHAnsi" w:cstheme="minorBidi"/>
+              <w:sz w:val="22"/>
+              <w:szCs w:val="22"/>
+              <w:lang w:val="en-US"/>
+            </w:rPr>
+          </w:pPr>
+          <w:hyperlink w:anchor="_Toc514101777" w:history="1">
+            <w:r>
+              <w:rPr>
+                <w:rStyle w:val="Hiperhivatkozs"/>
+              </w:rPr>
+              <w:t>Python kód</w:t>
+            </w:r>
+            <w:r>
+              <w:rPr>
+                <w:webHidden/>
+              </w:rPr>
+              <w:tab/>
+            </w:r>
+            <w:r>
+              <w:rPr>
+                <w:webHidden/>
+              </w:rPr>
+              <w:fldChar w:fldCharType="begin"/>
+            </w:r>
+            <w:r>
+              <w:rPr>
+                <w:webHidden/>
+              </w:rPr>
+              <w:instrText xml:space="preserve"> PAGEREF _Toc514101777 \h </w:instrText>
+            </w:r>
+            <w:r>
+              <w:rPr>
+                <w:webHidden/>
+              </w:rPr>
+            </w:r>
+            <w:r>
+              <w:rPr>
+                <w:webHidden/>
+              </w:rPr>
+              <w:fldChar w:fldCharType="separate"/>
+            </w:r>
+            <w:r>
+              <w:rPr>
+                <w:webHidden/>
+              </w:rPr>
+              <w:t>11</w:t>
+            </w:r>
+            <w:r>
+              <w:rPr>
+                <w:webHidden/>
+              </w:rPr>
+              <w:fldChar w:fldCharType="end"/>
+            </w:r>
+          </w:hyperlink>
+        </w:p>
+        <w:p>
+          <w:pPr>
+            <w:pStyle w:val="TJ2"/>
+            <w:tabs>
+              <w:tab w:val="right" w:leader="dot" w:pos="9350"/>
+            </w:tabs>
+            <w:rPr>
+              <w:rFonts w:asciiTheme="minorHAnsi" w:eastAsiaTheme="minorEastAsia" w:hAnsiTheme="minorHAnsi" w:cstheme="minorBidi"/>
+              <w:sz w:val="22"/>
+              <w:szCs w:val="22"/>
+              <w:lang w:val="en-US"/>
+            </w:rPr>
+          </w:pPr>
+          <w:hyperlink w:anchor="_Toc514101778" w:history="1">
+            <w:r>
+              <w:rPr>
+                <w:rStyle w:val="Hiperhivatkozs"/>
+              </w:rPr>
+              <w:t>A blokk diagramm további része.</w:t>
+            </w:r>
+            <w:r>
+              <w:rPr>
+                <w:webHidden/>
+              </w:rPr>
+              <w:tab/>
+            </w:r>
+            <w:r>
+              <w:rPr>
+                <w:webHidden/>
+              </w:rPr>
+              <w:fldChar w:fldCharType="begin"/>
+            </w:r>
+            <w:r>
+              <w:rPr>
+                <w:webHidden/>
+              </w:rPr>
+              <w:instrText xml:space="preserve"> PAGEREF _Toc514101778 \h </w:instrText>
+            </w:r>
+            <w:r>
+              <w:rPr>
+                <w:webHidden/>
+              </w:rPr>
+            </w:r>
+            <w:r>
+              <w:rPr>
+                <w:webHidden/>
+              </w:rPr>
+              <w:fldChar w:fldCharType="separate"/>
+            </w:r>
+            <w:r>
+              <w:rPr>
+                <w:webHidden/>
+              </w:rPr>
+              <w:t>12</w:t>
+            </w:r>
+            <w:r>
+              <w:rPr>
+                <w:webHidden/>
+              </w:rPr>
+              <w:fldChar w:fldCharType="end"/>
+            </w:r>
+          </w:hyperlink>
+        </w:p>
+        <w:p>
+          <w:pPr>
+            <w:pStyle w:val="TJ1"/>
+            <w:tabs>
+              <w:tab w:val="right" w:leader="dot" w:pos="9350"/>
+            </w:tabs>
+            <w:rPr>
+              <w:rFonts w:asciiTheme="minorHAnsi" w:eastAsiaTheme="minorEastAsia" w:hAnsiTheme="minorHAnsi" w:cstheme="minorBidi"/>
+              <w:sz w:val="22"/>
+              <w:szCs w:val="22"/>
+              <w:lang w:val="en-US"/>
+            </w:rPr>
+          </w:pPr>
+          <w:hyperlink w:anchor="_Toc514101779" w:history="1">
+            <w:r>
+              <w:rPr>
+                <w:rStyle w:val="Hiperhivatkozs"/>
+              </w:rPr>
+              <w:t>A végeleges kód, a fizikai roboton történő futtatáshoz.</w:t>
+            </w:r>
+            <w:r>
+              <w:rPr>
+                <w:webHidden/>
+              </w:rPr>
+              <w:tab/>
+            </w:r>
+            <w:r>
+              <w:rPr>
+                <w:webHidden/>
+              </w:rPr>
+              <w:fldChar w:fldCharType="begin"/>
+            </w:r>
+            <w:r>
+              <w:rPr>
+                <w:webHidden/>
+              </w:rPr>
+              <w:instrText xml:space="preserve"> PAGEREF _Toc514101779 \h </w:instrText>
+            </w:r>
+            <w:r>
+              <w:rPr>
+                <w:webHidden/>
+              </w:rPr>
+            </w:r>
+            <w:r>
+              <w:rPr>
+                <w:webHidden/>
+              </w:rPr>
+              <w:fldChar w:fldCharType="separate"/>
+            </w:r>
+            <w:r>
+              <w:rPr>
+                <w:webHidden/>
+              </w:rPr>
+              <w:t>13</w:t>
+            </w:r>
+            <w:r>
+              <w:rPr>
+                <w:webHidden/>
+              </w:rPr>
+              <w:fldChar w:fldCharType="end"/>
+            </w:r>
+          </w:hyperlink>
+        </w:p>
+        <w:p>
+          <w:r>
+            <w:rPr>
+              <w:b/>
+              <w:bCs/>
+            </w:rPr>
+            <w:fldChar w:fldCharType="end"/>
+          </w:r>
+        </w:p>
+      </w:sdtContent>
+    </w:sdt>
     <w:p>
       <w:pPr>
         <w:pStyle w:val="Cmsor1"/>
       </w:pPr>
+    </w:p>
+    <w:p>
+      <w:pPr>
+        <w:pStyle w:val="Cmsor1"/>
+      </w:pPr>
+      <w:bookmarkStart w:id="0" w:name="_Toc514101771"/>
       <w:r>
         <w:t>Bevezetés</w:t>
       </w:r>
+      <w:bookmarkEnd w:id="0"/>
     </w:p>
     <w:p>
       <w:r>
@@ -34,14 +1465,19 @@
       <w:r>
         <w:t xml:space="preserve"> Választásom, így esett a bécsi keringő jellegzetes forgására, a tangó gyors hosszú menetére, közepén egy helyben forgással és a chachacha hand in hand mozdulatára.</w:t>
       </w:r>
+      <w:bookmarkStart w:id="1" w:name="_GoBack"/>
+      <w:bookmarkEnd w:id="1"/>
     </w:p>
     <w:p>
       <w:pPr>
         <w:pStyle w:val="Cmsor1"/>
       </w:pPr>
-      <w:r>
+      <w:bookmarkStart w:id="2" w:name="_Toc514101772"/>
+      <w:r>
+        <w:lastRenderedPageBreak/>
         <w:t>Környezet választás a feladat megvalósításához</w:t>
       </w:r>
+      <w:bookmarkEnd w:id="2"/>
     </w:p>
     <w:p>
       <w:r>
@@ -51,7 +1487,7 @@
         <mc:AlternateContent>
           <mc:Choice Requires="wps">
             <w:drawing>
-              <wp:anchor distT="0" distB="0" distL="114300" distR="114300" simplePos="0" relativeHeight="251660288" behindDoc="0" locked="0" layoutInCell="1" allowOverlap="1" wp14:anchorId="780711EE" wp14:editId="4247BCD7">
+              <wp:anchor distT="0" distB="0" distL="114300" distR="114300" simplePos="0" relativeHeight="251660288" behindDoc="0" locked="0" layoutInCell="1" allowOverlap="1" wp14:anchorId="70364800" wp14:editId="6D750A3B">
                 <wp:simplePos x="0" y="0"/>
                 <wp:positionH relativeFrom="column">
                   <wp:posOffset>0</wp:posOffset>
@@ -109,11 +1545,7 @@
           </mc:Choice>
           <mc:Fallback>
             <w:pict>
-              <v:shapetype w14:anchorId="780711EE" id="_x0000_t202" coordsize="21600,21600" o:spt="202" path="m,l,21600r21600,l21600,xe">
-                <v:stroke joinstyle="miter"/>
-                <v:path gradientshapeok="t" o:connecttype="rect"/>
-              </v:shapetype>
-              <v:shape id="Szövegdoboz 2" o:spid="_x0000_s1026" type="#_x0000_t202" style="position:absolute;left:0;text-align:left;margin-left:0;margin-top:5in;width:467.25pt;height:.05pt;z-index:251660288;visibility:visible;mso-wrap-style:square;mso-wrap-distance-left:9pt;mso-wrap-distance-top:0;mso-wrap-distance-right:9pt;mso-wrap-distance-bottom:0;mso-position-horizontal:absolute;mso-position-horizontal-relative:text;mso-position-vertical:absolute;mso-position-vertical-relative:text;v-text-anchor:top" o:gfxdata="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" stroked="f">
+              <v:shape w14:anchorId="70364800" id="Szövegdoboz 2" o:spid="_x0000_s1029" type="#_x0000_t202" style="position:absolute;left:0;text-align:left;margin-left:0;margin-top:5in;width:467.25pt;height:.05pt;z-index:251660288;visibility:visible;mso-wrap-style:square;mso-wrap-distance-left:9pt;mso-wrap-distance-top:0;mso-wrap-distance-right:9pt;mso-wrap-distance-bottom:0;mso-position-horizontal:absolute;mso-position-horizontal-relative:text;mso-position-vertical:absolute;mso-position-vertical-relative:text;v-text-anchor:top" o:gfxdata="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" stroked="f">
                 <v:textbox style="mso-fit-shape-to-text:t" inset="0,0,0,0">
                   <w:txbxContent>
                     <w:p>
@@ -139,7 +1571,7 @@
         <mc:AlternateContent>
           <mc:Choice Requires="wps">
             <w:drawing>
-              <wp:anchor distT="0" distB="0" distL="114300" distR="114300" simplePos="0" relativeHeight="251662336" behindDoc="0" locked="0" layoutInCell="1" allowOverlap="1" wp14:anchorId="648EDA3F" wp14:editId="57579D05">
+              <wp:anchor distT="0" distB="0" distL="114300" distR="114300" simplePos="0" relativeHeight="251662336" behindDoc="0" locked="0" layoutInCell="1" allowOverlap="1" wp14:anchorId="3E16585E" wp14:editId="7A48ED61">
                 <wp:simplePos x="0" y="0"/>
                 <wp:positionH relativeFrom="column">
                   <wp:posOffset>0</wp:posOffset>
@@ -222,7 +1654,7 @@
           </mc:Choice>
           <mc:Fallback>
             <w:pict>
-              <v:shape w14:anchorId="648EDA3F" id="Szövegdoboz 3" o:spid="_x0000_s1027" type="#_x0000_t202" style="position:absolute;left:0;text-align:left;margin-left:0;margin-top:5in;width:467.25pt;height:.05pt;z-index:251662336;visibility:visible;mso-wrap-style:square;mso-wrap-distance-left:9pt;mso-wrap-distance-top:0;mso-wrap-distance-right:9pt;mso-wrap-distance-bottom:0;mso-position-horizontal:absolute;mso-position-horizontal-relative:text;mso-position-vertical:absolute;mso-position-vertical-relative:text;v-text-anchor:top" o:gfxdata="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" stroked="f">
+              <v:shape w14:anchorId="3E16585E" id="Szövegdoboz 3" o:spid="_x0000_s1030" type="#_x0000_t202" style="position:absolute;left:0;text-align:left;margin-left:0;margin-top:5in;width:467.25pt;height:.05pt;z-index:251662336;visibility:visible;mso-wrap-style:square;mso-wrap-distance-left:9pt;mso-wrap-distance-top:0;mso-wrap-distance-right:9pt;mso-wrap-distance-bottom:0;mso-position-horizontal:absolute;mso-position-horizontal-relative:text;mso-position-vertical:absolute;mso-position-vertical-relative:text;v-text-anchor:top" o:gfxdata="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" stroked="f">
                 <v:textbox style="mso-fit-shape-to-text:t" inset="0,0,0,0">
                   <w:txbxContent>
                     <w:p>
@@ -272,7 +1704,7 @@
           <w:lang w:val="en-US"/>
         </w:rPr>
         <w:drawing>
-          <wp:anchor distT="0" distB="0" distL="114300" distR="114300" simplePos="0" relativeHeight="251658240" behindDoc="0" locked="0" layoutInCell="1" allowOverlap="1" wp14:anchorId="033747DA" wp14:editId="7ACC24DF">
+          <wp:anchor distT="0" distB="0" distL="114300" distR="114300" simplePos="0" relativeHeight="251658240" behindDoc="0" locked="0" layoutInCell="1" allowOverlap="1" wp14:anchorId="5AC79D45" wp14:editId="36E943CC">
             <wp:simplePos x="0" y="0"/>
             <wp:positionH relativeFrom="margin">
               <wp:align>right</wp:align>
@@ -297,7 +1729,7 @@
                     </pic:cNvPicPr>
                   </pic:nvPicPr>
                   <pic:blipFill>
-                    <a:blip r:embed="rId5">
+                    <a:blip r:embed="rId8">
                       <a:extLst>
                         <a:ext uri="{28A0092B-C50C-407E-A947-70E740481C1C}">
                           <a14:useLocalDpi xmlns:a14="http://schemas.microsoft.com/office/drawing/2010/main" val="0"/>
@@ -358,7 +1790,6 @@
     </w:p>
     <w:p>
       <w:r>
-        <w:lastRenderedPageBreak/>
         <w:t xml:space="preserve"> Az itt található dobozok között találjuk a pythont, ami klasszikus python kód fogadására alkalmas, sajnos teljesen nem tudom megkerülni a programkód írást, de a fent említettek miatt minimalizálom. Lehetőség van idővonalas programozásra, ahol a robot mozdulatait időre lehet rögzíteni.  Ez a forma sokkal inkább a kéz, törzs és fejtartásra koncentrál a térbeli elmozgatás helyett, ami nekem nem megfelelő, mert a bejárt út alapján akarom felismertetni a táncot. A dialóg boxban lehetőségünk van adott felismert szövegekhez, adott válaszokat rendelni, amikből további dialógusokat származtathatunk, egy speciális kód struktúrával. Ilyen probléma nem merült fel az eredeti elképzelésembe, így ezen </w:t>
       </w:r>
       <w:r>
@@ -380,8 +1811,9 @@
           <w:noProof/>
           <w:lang w:val="en-US"/>
         </w:rPr>
+        <w:lastRenderedPageBreak/>
         <w:drawing>
-          <wp:inline distT="0" distB="0" distL="0" distR="0" wp14:anchorId="66D4FE66" wp14:editId="14307F9A">
+          <wp:inline distT="0" distB="0" distL="0" distR="0" wp14:anchorId="2DDAB9E2" wp14:editId="3B19E599">
             <wp:extent cx="5943600" cy="3341370"/>
             <wp:effectExtent l="0" t="0" r="0" b="0"/>
             <wp:docPr id="4" name="Kép 4"/>
@@ -396,7 +1828,7 @@
                     <pic:cNvPicPr/>
                   </pic:nvPicPr>
                   <pic:blipFill>
-                    <a:blip r:embed="rId6"/>
+                    <a:blip r:embed="rId9"/>
                     <a:stretch>
                       <a:fillRect/>
                     </a:stretch>
@@ -457,9 +1889,11 @@
       <w:pPr>
         <w:pStyle w:val="Cmsor1"/>
       </w:pPr>
+      <w:bookmarkStart w:id="3" w:name="_Toc514101773"/>
       <w:r>
         <w:t>A lépések létrehozása</w:t>
       </w:r>
+      <w:bookmarkEnd w:id="3"/>
     </w:p>
     <w:p>
       <w:pPr>
@@ -475,19 +1909,19 @@
         <w:t xml:space="preserve"> Induláskor meg kell adnunk  a mozgásnak a nevét, amiből a gép származtatja a mozgás file nevét is.</w:t>
       </w:r>
       <w:r>
-        <w:t xml:space="preserve"> A szerkesztő felület közepén pirossal jelölten látható </w:t>
+        <w:t xml:space="preserve"> A szerkesztő felület közepén pirossal jelölten látható a robot mozgásának vég állapota. Amennyiben ezt az egérrel elmozgatjuk, lehetőségünk van új cél pozíciót beállítani, ilyenkor az alatta elhelyezkedő kiindulási állapot zölden látszódik. Egy kör jelképezi mindig a robotot, felülnézetből és egy nyíl jelzi, hogy merre áll a felsőtestével. </w:t>
+      </w:r>
+    </w:p>
+    <w:p>
+      <w:pPr>
+        <w:ind w:firstLine="720"/>
+      </w:pPr>
+      <w:r>
+        <w:t xml:space="preserve">Erre azért van szükség, mert a szerkesztő nem csak elmozdítani, de elforgatni is képes a térben a robot talpazatát, köszönhetően a lábaban található 3 független keréknek, amiket, egy külső merőleges kerékbe, integráltak. Így a külső kerék lehetővé teszi a belső kerék irányba fordítását, míg a belső kerék forgatása a robot tényleges </w:t>
       </w:r>
       <w:r>
         <w:lastRenderedPageBreak/>
-        <w:t xml:space="preserve">a robot mozgásának vég állapota. Amennyiben ezt az egérrel elmozgatjuk, lehetőségünk van új cél pozíciót beállítani, ilyenkor az alatta elhelyezkedő kiindulási állapot zölden látszódik. Egy kör jelképezi mindig a robotot, felülnézetből és egy nyíl jelzi, hogy merre áll a felsőtestével. </w:t>
-      </w:r>
-    </w:p>
-    <w:p>
-      <w:pPr>
-        <w:ind w:firstLine="720"/>
-      </w:pPr>
-      <w:r>
-        <w:t xml:space="preserve">Erre azért van szükség, mert a szerkesztő nem csak elmozdítani, de elforgatni is képes a térben a robot talpazatát, köszönhetően a lábaban található 3 független keréknek, amiket, egy külső merőleges kerékbe, integráltak. Így a külső kerék lehetővé teszi a belső kerék irányba fordítását, míg a belső kerék forgatása a robot tényleges megmozdítását végzi. A kerekek mozgatását feltehetően léptető motorok végzi. Eme kerék felépítését az </w:t>
+        <w:t xml:space="preserve">megmozdítását végzi. A kerekek mozgatását feltehetően léptető motorok végzi. Eme kerék felépítését az </w:t>
       </w:r>
       <w:r>
         <w:rPr>
@@ -496,7 +1930,7 @@
         <mc:AlternateContent>
           <mc:Choice Requires="wps">
             <w:drawing>
-              <wp:anchor distT="0" distB="0" distL="114300" distR="114300" simplePos="0" relativeHeight="251665408" behindDoc="0" locked="0" layoutInCell="1" allowOverlap="1" wp14:anchorId="427000E7" wp14:editId="5DDF7AFA">
+              <wp:anchor distT="0" distB="0" distL="114300" distR="114300" simplePos="0" relativeHeight="251665408" behindDoc="0" locked="0" layoutInCell="1" allowOverlap="1" wp14:anchorId="6B89F7E5" wp14:editId="26F7F9D0">
                 <wp:simplePos x="0" y="0"/>
                 <wp:positionH relativeFrom="column">
                   <wp:posOffset>1695450</wp:posOffset>
@@ -560,7 +1994,7 @@
                               <w:br/>
                               <w:t xml:space="preserve">(Forrrás: </w:t>
                             </w:r>
-                            <w:hyperlink r:id="rId7" w:history="1">
+                            <w:hyperlink r:id="rId10" w:history="1">
                               <w:r>
                                 <w:rPr>
                                   <w:rStyle w:val="Hiperhivatkozs"/>
@@ -588,7 +2022,7 @@
           </mc:Choice>
           <mc:Fallback>
             <w:pict>
-              <v:shape w14:anchorId="427000E7" id="Szövegdoboz 8" o:spid="_x0000_s1028" type="#_x0000_t202" style="position:absolute;left:0;text-align:left;margin-left:133.5pt;margin-top:396.55pt;width:200.25pt;height:.05pt;z-index:251665408;visibility:visible;mso-wrap-style:square;mso-wrap-distance-left:9pt;mso-wrap-distance-top:0;mso-wrap-distance-right:9pt;mso-wrap-distance-bottom:0;mso-position-horizontal:absolute;mso-position-horizontal-relative:text;mso-position-vertical:absolute;mso-position-vertical-relative:text;v-text-anchor:top" o:gfxdata="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" stroked="f">
+              <v:shape w14:anchorId="6B89F7E5" id="Szövegdoboz 8" o:spid="_x0000_s1031" type="#_x0000_t202" style="position:absolute;left:0;text-align:left;margin-left:133.5pt;margin-top:396.55pt;width:200.25pt;height:.05pt;z-index:251665408;visibility:visible;mso-wrap-style:square;mso-wrap-distance-left:9pt;mso-wrap-distance-top:0;mso-wrap-distance-right:9pt;mso-wrap-distance-bottom:0;mso-position-horizontal:absolute;mso-position-horizontal-relative:text;mso-position-vertical:absolute;mso-position-vertical-relative:text;v-text-anchor:top" o:gfxdata="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" stroked="f">
                 <v:textbox style="mso-fit-shape-to-text:t" inset="0,0,0,0">
                   <w:txbxContent>
                     <w:p>
@@ -621,7 +2055,7 @@
                         <w:br/>
                         <w:t xml:space="preserve">(Forrrás: </w:t>
                       </w:r>
-                      <w:hyperlink r:id="rId8" w:history="1">
+                      <w:hyperlink r:id="rId11" w:history="1">
                         <w:r>
                           <w:rPr>
                             <w:rStyle w:val="Hiperhivatkozs"/>
@@ -647,7 +2081,7 @@
           <w:lang w:val="en-US"/>
         </w:rPr>
         <w:drawing>
-          <wp:anchor distT="0" distB="0" distL="114300" distR="114300" simplePos="0" relativeHeight="251663360" behindDoc="0" locked="0" layoutInCell="1" allowOverlap="1" wp14:anchorId="394D298E" wp14:editId="603FF3EB">
+          <wp:anchor distT="0" distB="0" distL="114300" distR="114300" simplePos="0" relativeHeight="251663360" behindDoc="0" locked="0" layoutInCell="1" allowOverlap="1" wp14:anchorId="12377084" wp14:editId="73E42428">
             <wp:simplePos x="0" y="0"/>
             <wp:positionH relativeFrom="margin">
               <wp:align>center</wp:align>
@@ -672,7 +2106,7 @@
                     </pic:cNvPicPr>
                   </pic:nvPicPr>
                   <pic:blipFill>
-                    <a:blip r:embed="rId9" cstate="print">
+                    <a:blip r:embed="rId12" cstate="print">
                       <a:extLst>
                         <a:ext uri="{28A0092B-C50C-407E-A947-70E740481C1C}">
                           <a14:useLocalDpi xmlns:a14="http://schemas.microsoft.com/office/drawing/2010/main" val="0"/>
@@ -730,28 +2164,28 @@
         <w:ind w:firstLine="720"/>
       </w:pPr>
       <w:r>
-        <w:t xml:space="preserve">A mozgások tervezésekor, elhanyagolhatatlan, a tér méretének ismerete, ennek megfelelően a terület egy négyzethálós felbontásban látható, ahol a vonalak a valós tér </w:t>
+        <w:t>A mozgások tervezésekor, elhanyagolhatatlan, a tér méretének ismerete, ennek megfelelően a terület egy négyzethálós felbontásban látható, ahol a vonalak a valós tér méreteit jelzik. 50</w:t>
+      </w:r>
+      <w:r>
+        <w:t xml:space="preserve"> </w:t>
+      </w:r>
+      <w:r>
+        <w:t xml:space="preserve">cm azaz fél méter van a vonalak között. Azért nagyon fontos figyelembe vanni a tér méreteit, mert az Ábra 3 képen látható, hogy a robot </w:t>
+      </w:r>
+      <w:r>
+        <w:t>talpazata rendelkezik távolság szenzorokkal és amennyiben ezek a mozgási területen belül akadályt érzékelnek, a mozgás nem indul el.</w:t>
+      </w:r>
+    </w:p>
+    <w:p>
+      <w:pPr>
+        <w:ind w:firstLine="720"/>
+      </w:pPr>
+      <w:r>
+        <w:t xml:space="preserve">A szerkesztő felület bal oldalán lehetőség van számokkal is bevinni a cél pozíció adatait, ezzel pontosabb mozgás érhető el, mint az egérrel történő elmozgatáskor. A kezelőfelület valós időben intuitívan reagál. Oda-vissza szinkronizálva a számadatokat és a grafikus tervet. A 4-es ábrán a kezelőfelület látható X:50 cm Y:50 cm elmozdulással </w:t>
       </w:r>
       <w:r>
         <w:lastRenderedPageBreak/>
-        <w:t>méreteit jelzik. 50</w:t>
-      </w:r>
-      <w:r>
-        <w:t xml:space="preserve"> </w:t>
-      </w:r>
-      <w:r>
-        <w:t xml:space="preserve">cm azaz fél méter van a vonalak között. Azért nagyon fontos figyelembe vanni a tér méreteit, mert az Ábra 3 képen látható, hogy a robot </w:t>
-      </w:r>
-      <w:r>
-        <w:t>talpazata rendelkezik távolság szenzorokkal és amennyiben ezek a mozgási területen belül akadályt érzékelnek, a mozgás nem indul el.</w:t>
-      </w:r>
-    </w:p>
-    <w:p>
-      <w:pPr>
-        <w:ind w:firstLine="720"/>
-      </w:pPr>
-      <w:r>
-        <w:t>A szerkesztő felület bal oldalán lehetőség van számokkal is bevinni a cél pozíció adatait, ezzel pontosabb mozgás érhető el, mint az egérrel történő elmozgatáskor. A kezelőfelület valós időben intuitívan reagál. Oda-vissza szinkronizálva a számadatokat és a grafikus tervet. A 4-es ábrán a kezelőfelület látható X:50 cm Y:50 cm elmozdulással és 90 fokos elfordulással. A fordulás kapcsán érdemes megemlíteni, hogy a robot az óramutató mozgásával ellentétesen fogadja a pozitív, és megegyezően a negatív fokokat.</w:t>
+        <w:t>és 90 fokos elfordulással. A fordulás kapcsán érdemes megemlíteni, hogy a robot az óramutató mozgásával ellentétesen fogadja a pozitív, és megegyezően a negatív fokokat.</w:t>
       </w:r>
     </w:p>
     <w:p>
@@ -770,7 +2204,7 @@
           <w:lang w:val="en-US"/>
         </w:rPr>
         <w:drawing>
-          <wp:inline distT="0" distB="0" distL="0" distR="0" wp14:anchorId="16BA7991" wp14:editId="0AD676C9">
+          <wp:inline distT="0" distB="0" distL="0" distR="0" wp14:anchorId="124C192E" wp14:editId="0C6EBCED">
             <wp:extent cx="4524375" cy="3565362"/>
             <wp:effectExtent l="0" t="0" r="0" b="0"/>
             <wp:docPr id="9" name="Kép 9"/>
@@ -785,7 +2219,7 @@
                     <pic:cNvPicPr/>
                   </pic:nvPicPr>
                   <pic:blipFill>
-                    <a:blip r:embed="rId10"/>
+                    <a:blip r:embed="rId13"/>
                     <a:stretch>
                       <a:fillRect/>
                     </a:stretch>
@@ -852,7 +2286,6 @@
     </w:p>
     <w:p>
       <w:r>
-        <w:lastRenderedPageBreak/>
         <w:t>Az alsó menüsorral lehetőségünk van több trajectories összefűzésére. Ennek lényege, hogy a cél pozícióban látható robot pozíció, lesz az új trajectory kezdőpozíciója. Ezzel bonyolult mozgássorok is kialakíthatók, egyszerű egymás utánni tervezéssel. Az ok gombra kattintáskor a pmt file mentésre kerül.</w:t>
       </w:r>
     </w:p>
@@ -866,9 +2299,12 @@
       <w:pPr>
         <w:pStyle w:val="Cmsor1"/>
       </w:pPr>
-      <w:r>
+      <w:bookmarkStart w:id="4" w:name="_Toc514101774"/>
+      <w:r>
+        <w:lastRenderedPageBreak/>
         <w:t>Diagramm blokk létrehozása és a PMT file blokká alakítása</w:t>
       </w:r>
+      <w:bookmarkEnd w:id="4"/>
     </w:p>
     <w:p>
       <w:r>
@@ -890,7 +2326,7 @@
           <w:lang w:val="en-US"/>
         </w:rPr>
         <w:drawing>
-          <wp:inline distT="0" distB="0" distL="0" distR="0" wp14:anchorId="65374D0B" wp14:editId="15939529">
+          <wp:inline distT="0" distB="0" distL="0" distR="0" wp14:anchorId="0F5280F4" wp14:editId="6B29D499">
             <wp:extent cx="2076450" cy="3111815"/>
             <wp:effectExtent l="0" t="0" r="0" b="0"/>
             <wp:docPr id="10" name="Kép 10"/>
@@ -905,7 +2341,7 @@
                     <pic:cNvPicPr/>
                   </pic:nvPicPr>
                   <pic:blipFill>
-                    <a:blip r:embed="rId11"/>
+                    <a:blip r:embed="rId14"/>
                     <a:stretch>
                       <a:fillRect/>
                     </a:stretch>
@@ -967,11 +2403,7 @@
         <w:t xml:space="preserve"> a stop ikonra kötöm</w:t>
       </w:r>
       <w:r>
-        <w:t xml:space="preserve">, míg a failuer gombját egy setlanguageblokkba, amit egy say blokkba kötök, amit a bal alul található box liberaries területen kerestem a nagyító ikonnal. Erre azért van szükség, hogy hely hiányában a robottól kapjunk egy visszajelzést. A blokk bal alsó sarkábabn </w:t>
-      </w:r>
-      <w:r>
-        <w:lastRenderedPageBreak/>
-        <w:t>található kulcsra kattintva, megadható a kimondandó szöveg. Érdemes angolul vagy az alábbi listából választott nyelven fogalmazni, mert a robotnak csak korlátozott számú nyelvhez van beszéd szintetizátora</w:t>
+        <w:t>, míg a failuer gombját egy setlanguageblokkba, amit egy say blokkba kötök, amit a bal alul található box liberaries területen kerestem a nagyító ikonnal. Erre azért van szükség, hogy hely hiányában a robottól kapjunk egy visszajelzést. A blokk bal alsó sarkábabn található kulcsra kattintva, megadható a kimondandó szöveg. Érdemes angolul vagy az alábbi listából választott nyelven fogalmazni, mert a robotnak csak korlátozott számú nyelvhez van beszéd szintetizátora</w:t>
       </w:r>
       <w:r>
         <w:t>.</w:t>
@@ -990,8 +2422,9 @@
           <w:noProof/>
           <w:lang w:val="en-US"/>
         </w:rPr>
+        <w:lastRenderedPageBreak/>
         <w:drawing>
-          <wp:inline distT="0" distB="0" distL="0" distR="0" wp14:anchorId="2428A786" wp14:editId="46AF982B">
+          <wp:inline distT="0" distB="0" distL="0" distR="0" wp14:anchorId="3ECDE81E" wp14:editId="7C4EAE85">
             <wp:extent cx="5943600" cy="3167380"/>
             <wp:effectExtent l="0" t="0" r="0" b="0"/>
             <wp:docPr id="13" name="Kép 13"/>
@@ -1006,7 +2439,7 @@
                     <pic:cNvPicPr/>
                   </pic:nvPicPr>
                   <pic:blipFill>
-                    <a:blip r:embed="rId12"/>
+                    <a:blip r:embed="rId15"/>
                     <a:stretch>
                       <a:fillRect/>
                     </a:stretch>
@@ -1275,7 +2708,6 @@
         </w:numPr>
       </w:pPr>
       <w:r>
-        <w:lastRenderedPageBreak/>
         <w:t>Spanyol</w:t>
       </w:r>
     </w:p>
@@ -1308,28 +2740,1025 @@
         <w:ind w:firstLine="720"/>
       </w:pPr>
       <w:r>
+        <w:lastRenderedPageBreak/>
         <w:t>Érdemes megjegyezni, hogy a szerkesztő felület felső részén látható, hogy a fő diagrammon belül milyen blokkban helyezkedünk el.</w:t>
       </w:r>
     </w:p>
     <w:p>
+      <w:pPr>
+        <w:ind w:firstLine="720"/>
+      </w:pPr>
+      <w:r>
+        <w:t>Ezt követően egy szintel fentebb megyek és a boksz libaries-nél létrehozok egy új libarit a tánc nevével. Ezután  blokkra jobb egérgombal kattintva az add to libaryn belül kiválasztom a cél libarit. Természetesen a boksz libaries panelen a mentés gombbal elmentem a módosítást. Innentől kezdve, minden táncom, egy blokként felpakolható a könyvtárból.</w:t>
+      </w:r>
+    </w:p>
+    <w:p>
       <w:r>
         <w:t>A fenti lépések alapján előállítom mind 3 tánc blokkját.</w:t>
       </w:r>
     </w:p>
     <w:p>
-      <w:bookmarkStart w:id="0" w:name="_GoBack"/>
-      <w:bookmarkEnd w:id="0"/>
+      <w:pPr>
+        <w:pStyle w:val="Cmsor1"/>
+      </w:pPr>
+      <w:bookmarkStart w:id="5" w:name="_Toc514101775"/>
+      <w:r>
+        <w:t>A táncolás megvalósítása</w:t>
+      </w:r>
+      <w:bookmarkEnd w:id="5"/>
+    </w:p>
+    <w:p>
+      <w:pPr>
+        <w:ind w:firstLine="720"/>
+      </w:pPr>
+      <w:r>
+        <w:t xml:space="preserve">A robot feladatait két nagy részletre lehet bontani. Az első amikor kisorsolja a táncot, eltárolja, a sorsolást, annak érdekében, hogy később ellenőrizhető legyen, a felhasználó jó tippet adott meg vagy sem. Majd elindul a táncból létrehozott blokkot. Az első ábrán látható módon. </w:t>
+      </w:r>
+      <w:r>
+        <w:t xml:space="preserve">A programomat azzal folytatom, hogy megkeresm a random blokkot, ezzel sorsolva táncot. A kulcsra kattintva beállítóm, hogy 1,2,3 számokat sorsolhat. Ezt a 7. ábra mutatja. </w:t>
+      </w:r>
+    </w:p>
+    <w:p>
+      <w:pPr>
+        <w:keepNext/>
+        <w:ind w:firstLine="720"/>
+        <w:jc w:val="center"/>
+      </w:pPr>
+      <w:r>
+        <w:rPr>
+          <w:noProof/>
+          <w:lang w:val="en-US"/>
+        </w:rPr>
+        <w:drawing>
+          <wp:inline distT="0" distB="0" distL="0" distR="0" wp14:anchorId="718A2C89" wp14:editId="5CDB664C">
+            <wp:extent cx="2419350" cy="2428875"/>
+            <wp:effectExtent l="0" t="0" r="0" b="9525"/>
+            <wp:docPr id="14" name="Kép 14"/>
+            <wp:cNvGraphicFramePr>
+              <a:graphicFrameLocks xmlns:a="http://schemas.openxmlformats.org/drawingml/2006/main" noChangeAspect="1"/>
+            </wp:cNvGraphicFramePr>
+            <a:graphic xmlns:a="http://schemas.openxmlformats.org/drawingml/2006/main">
+              <a:graphicData uri="http://schemas.openxmlformats.org/drawingml/2006/picture">
+                <pic:pic xmlns:pic="http://schemas.openxmlformats.org/drawingml/2006/picture">
+                  <pic:nvPicPr>
+                    <pic:cNvPr id="1" name=""/>
+                    <pic:cNvPicPr/>
+                  </pic:nvPicPr>
+                  <pic:blipFill>
+                    <a:blip r:embed="rId16"/>
+                    <a:stretch>
+                      <a:fillRect/>
+                    </a:stretch>
+                  </pic:blipFill>
+                  <pic:spPr>
+                    <a:xfrm>
+                      <a:off x="0" y="0"/>
+                      <a:ext cx="2419350" cy="2428875"/>
+                    </a:xfrm>
+                    <a:prstGeom prst="rect">
+                      <a:avLst/>
+                    </a:prstGeom>
+                  </pic:spPr>
+                </pic:pic>
+              </a:graphicData>
+            </a:graphic>
+          </wp:inline>
+        </w:drawing>
+      </w:r>
+    </w:p>
+    <w:p>
+      <w:pPr>
+        <w:pStyle w:val="Kpalrs"/>
+        <w:jc w:val="center"/>
+      </w:pPr>
+      <w:r>
+        <w:t xml:space="preserve">Ábra:  </w:t>
+      </w:r>
+      <w:r>
+        <w:fldChar w:fldCharType="begin"/>
+      </w:r>
+      <w:r>
+        <w:instrText xml:space="preserve"> SEQ Ábra:_ \* ARABIC </w:instrText>
+      </w:r>
+      <w:r>
+        <w:fldChar w:fldCharType="separate"/>
+      </w:r>
+      <w:r>
+        <w:rPr>
+          <w:noProof/>
+        </w:rPr>
+        <w:t>7</w:t>
+      </w:r>
+      <w:r>
+        <w:fldChar w:fldCharType="end"/>
+      </w:r>
+    </w:p>
+    <w:p>
+      <w:r>
+        <w:tab/>
+        <w:t>Következő lépésként, egy insert data blokkal felmentem az adatot a memóriába, a kulcsak beállítva  anevét „</w:t>
+      </w:r>
+      <w:r>
+        <w:t>MyApplication/id</w:t>
+      </w:r>
+      <w:r>
+        <w:t>”-ra,</w:t>
+      </w:r>
+      <w:r>
+        <w:t xml:space="preserve"> (lásd: 8. ábra)</w:t>
+      </w:r>
+      <w:r>
+        <w:t xml:space="preserve"> hiszen az ellenőrzéskor szükségem lesz a tánc sorszámára. Majd ismételten egy random blokkot használok, hogy létrehozzak egy egész számot ami 0. Ehhez a random beállításainál minimum és maximum értéknek is a 0-át állítom be és ismét insert data blokkal elmentem a „MyApplication/try” névvel ellátott területre, ez fogja jelezni, hogy az adott táncra mennyi próbálkozást adott a felhasználó.</w:t>
+      </w:r>
+    </w:p>
+    <w:p>
+      <w:r>
+        <w:tab/>
+        <w:t>Mivel a tánc kiválasztásához szükséges a tánc száma, így getdata blokkal vissza hívom az id-t.</w:t>
+      </w:r>
+    </w:p>
+    <w:p>
+      <w:pPr>
+        <w:keepNext/>
+        <w:jc w:val="center"/>
+      </w:pPr>
+      <w:r>
+        <w:rPr>
+          <w:noProof/>
+          <w:lang w:val="en-US"/>
+        </w:rPr>
+        <w:lastRenderedPageBreak/>
+        <w:drawing>
+          <wp:inline distT="0" distB="0" distL="0" distR="0" wp14:anchorId="67F06C6A" wp14:editId="0D7C138D">
+            <wp:extent cx="2362200" cy="1962150"/>
+            <wp:effectExtent l="0" t="0" r="0" b="0"/>
+            <wp:docPr id="15" name="Kép 15"/>
+            <wp:cNvGraphicFramePr>
+              <a:graphicFrameLocks xmlns:a="http://schemas.openxmlformats.org/drawingml/2006/main" noChangeAspect="1"/>
+            </wp:cNvGraphicFramePr>
+            <a:graphic xmlns:a="http://schemas.openxmlformats.org/drawingml/2006/main">
+              <a:graphicData uri="http://schemas.openxmlformats.org/drawingml/2006/picture">
+                <pic:pic xmlns:pic="http://schemas.openxmlformats.org/drawingml/2006/picture">
+                  <pic:nvPicPr>
+                    <pic:cNvPr id="1" name=""/>
+                    <pic:cNvPicPr/>
+                  </pic:nvPicPr>
+                  <pic:blipFill>
+                    <a:blip r:embed="rId17"/>
+                    <a:stretch>
+                      <a:fillRect/>
+                    </a:stretch>
+                  </pic:blipFill>
+                  <pic:spPr>
+                    <a:xfrm>
+                      <a:off x="0" y="0"/>
+                      <a:ext cx="2362200" cy="1962150"/>
+                    </a:xfrm>
+                    <a:prstGeom prst="rect">
+                      <a:avLst/>
+                    </a:prstGeom>
+                  </pic:spPr>
+                </pic:pic>
+              </a:graphicData>
+            </a:graphic>
+          </wp:inline>
+        </w:drawing>
+      </w:r>
+    </w:p>
+    <w:p>
+      <w:pPr>
+        <w:pStyle w:val="Kpalrs"/>
+        <w:jc w:val="center"/>
+      </w:pPr>
+      <w:r>
+        <w:t xml:space="preserve">Ábra:  </w:t>
+      </w:r>
+      <w:r>
+        <w:fldChar w:fldCharType="begin"/>
+      </w:r>
+      <w:r>
+        <w:instrText xml:space="preserve"> SEQ Ábra:_ \* ARABIC </w:instrText>
+      </w:r>
+      <w:r>
+        <w:fldChar w:fldCharType="separate"/>
+      </w:r>
+      <w:r>
+        <w:rPr>
+          <w:noProof/>
+        </w:rPr>
+        <w:t>8</w:t>
+      </w:r>
+      <w:r>
+        <w:fldChar w:fldCharType="end"/>
+      </w:r>
+    </w:p>
+    <w:p>
+      <w:r>
+        <w:tab/>
+        <w:t>Switch Case rendszerrel szétválogatom a táncokat, úgy hogy a blokk soraiba, írom az 1, 2, 3 számokat. Ilyenkor a számhoz létrejön egy kimenet amit az adott tánc blokkjára kötök. A táncból pedig a stopra kötöm a vezérlést. Fontos, hogy mindig megegyező legyen a sorszám a tánccal, így ehhez az alábbi táblázatot készítettem (Lásd 8. ábra). A teljes programrészt lásd a 10. ábrán.</w:t>
+      </w:r>
+    </w:p>
+    <w:tbl>
+      <w:tblPr>
+        <w:tblStyle w:val="Tblzatrcsos41jellszn"/>
+        <w:tblW w:w="0" w:type="auto"/>
+        <w:tblLook w:val="04A0" w:firstRow="1" w:lastRow="0" w:firstColumn="1" w:lastColumn="0" w:noHBand="0" w:noVBand="1"/>
+      </w:tblPr>
+      <w:tblGrid>
+        <w:gridCol w:w="4675"/>
+        <w:gridCol w:w="4675"/>
+      </w:tblGrid>
+      <w:tr>
+        <w:trPr>
+          <w:cnfStyle w:val="100000000000" w:firstRow="1" w:lastRow="0" w:firstColumn="0" w:lastColumn="0" w:oddVBand="0" w:evenVBand="0" w:oddHBand="0" w:evenHBand="0" w:firstRowFirstColumn="0" w:firstRowLastColumn="0" w:lastRowFirstColumn="0" w:lastRowLastColumn="0"/>
+        </w:trPr>
+        <w:tc>
+          <w:tcPr>
+            <w:cnfStyle w:val="001000000000" w:firstRow="0" w:lastRow="0" w:firstColumn="1" w:lastColumn="0" w:oddVBand="0" w:evenVBand="0" w:oddHBand="0" w:evenHBand="0" w:firstRowFirstColumn="0" w:firstRowLastColumn="0" w:lastRowFirstColumn="0" w:lastRowLastColumn="0"/>
+            <w:tcW w:w="4675" w:type="dxa"/>
+          </w:tcPr>
+          <w:p>
+            <w:r>
+              <w:t>ID</w:t>
+            </w:r>
+          </w:p>
+        </w:tc>
+        <w:tc>
+          <w:tcPr>
+            <w:tcW w:w="4675" w:type="dxa"/>
+          </w:tcPr>
+          <w:p>
+            <w:pPr>
+              <w:cnfStyle w:val="100000000000" w:firstRow="1" w:lastRow="0" w:firstColumn="0" w:lastColumn="0" w:oddVBand="0" w:evenVBand="0" w:oddHBand="0" w:evenHBand="0" w:firstRowFirstColumn="0" w:firstRowLastColumn="0" w:lastRowFirstColumn="0" w:lastRowLastColumn="0"/>
+            </w:pPr>
+            <w:r>
+              <w:t>Tánc</w:t>
+            </w:r>
+          </w:p>
+        </w:tc>
+      </w:tr>
+      <w:tr>
+        <w:trPr>
+          <w:cnfStyle w:val="000000100000" w:firstRow="0" w:lastRow="0" w:firstColumn="0" w:lastColumn="0" w:oddVBand="0" w:evenVBand="0" w:oddHBand="1" w:evenHBand="0" w:firstRowFirstColumn="0" w:firstRowLastColumn="0" w:lastRowFirstColumn="0" w:lastRowLastColumn="0"/>
+        </w:trPr>
+        <w:tc>
+          <w:tcPr>
+            <w:cnfStyle w:val="001000000000" w:firstRow="0" w:lastRow="0" w:firstColumn="1" w:lastColumn="0" w:oddVBand="0" w:evenVBand="0" w:oddHBand="0" w:evenHBand="0" w:firstRowFirstColumn="0" w:firstRowLastColumn="0" w:lastRowFirstColumn="0" w:lastRowLastColumn="0"/>
+            <w:tcW w:w="4675" w:type="dxa"/>
+          </w:tcPr>
+          <w:p>
+            <w:r>
+              <w:t>1</w:t>
+            </w:r>
+          </w:p>
+        </w:tc>
+        <w:tc>
+          <w:tcPr>
+            <w:tcW w:w="4675" w:type="dxa"/>
+          </w:tcPr>
+          <w:p>
+            <w:pPr>
+              <w:cnfStyle w:val="000000100000" w:firstRow="0" w:lastRow="0" w:firstColumn="0" w:lastColumn="0" w:oddVBand="0" w:evenVBand="0" w:oddHBand="1" w:evenHBand="0" w:firstRowFirstColumn="0" w:firstRowLastColumn="0" w:lastRowFirstColumn="0" w:lastRowLastColumn="0"/>
+            </w:pPr>
+            <w:r>
+              <w:t>ChaChaCha</w:t>
+            </w:r>
+          </w:p>
+        </w:tc>
+      </w:tr>
+      <w:tr>
+        <w:tc>
+          <w:tcPr>
+            <w:cnfStyle w:val="001000000000" w:firstRow="0" w:lastRow="0" w:firstColumn="1" w:lastColumn="0" w:oddVBand="0" w:evenVBand="0" w:oddHBand="0" w:evenHBand="0" w:firstRowFirstColumn="0" w:firstRowLastColumn="0" w:lastRowFirstColumn="0" w:lastRowLastColumn="0"/>
+            <w:tcW w:w="4675" w:type="dxa"/>
+          </w:tcPr>
+          <w:p>
+            <w:r>
+              <w:t>2</w:t>
+            </w:r>
+          </w:p>
+        </w:tc>
+        <w:tc>
+          <w:tcPr>
+            <w:tcW w:w="4675" w:type="dxa"/>
+          </w:tcPr>
+          <w:p>
+            <w:pPr>
+              <w:cnfStyle w:val="000000000000" w:firstRow="0" w:lastRow="0" w:firstColumn="0" w:lastColumn="0" w:oddVBand="0" w:evenVBand="0" w:oddHBand="0" w:evenHBand="0" w:firstRowFirstColumn="0" w:firstRowLastColumn="0" w:lastRowFirstColumn="0" w:lastRowLastColumn="0"/>
+            </w:pPr>
+            <w:r>
+              <w:t>Keringő</w:t>
+            </w:r>
+          </w:p>
+        </w:tc>
+      </w:tr>
+      <w:tr>
+        <w:trPr>
+          <w:cnfStyle w:val="000000100000" w:firstRow="0" w:lastRow="0" w:firstColumn="0" w:lastColumn="0" w:oddVBand="0" w:evenVBand="0" w:oddHBand="1" w:evenHBand="0" w:firstRowFirstColumn="0" w:firstRowLastColumn="0" w:lastRowFirstColumn="0" w:lastRowLastColumn="0"/>
+        </w:trPr>
+        <w:tc>
+          <w:tcPr>
+            <w:cnfStyle w:val="001000000000" w:firstRow="0" w:lastRow="0" w:firstColumn="1" w:lastColumn="0" w:oddVBand="0" w:evenVBand="0" w:oddHBand="0" w:evenHBand="0" w:firstRowFirstColumn="0" w:firstRowLastColumn="0" w:lastRowFirstColumn="0" w:lastRowLastColumn="0"/>
+            <w:tcW w:w="4675" w:type="dxa"/>
+          </w:tcPr>
+          <w:p>
+            <w:r>
+              <w:t>3</w:t>
+            </w:r>
+          </w:p>
+        </w:tc>
+        <w:tc>
+          <w:tcPr>
+            <w:tcW w:w="4675" w:type="dxa"/>
+          </w:tcPr>
+          <w:p>
+            <w:pPr>
+              <w:keepNext/>
+              <w:cnfStyle w:val="000000100000" w:firstRow="0" w:lastRow="0" w:firstColumn="0" w:lastColumn="0" w:oddVBand="0" w:evenVBand="0" w:oddHBand="1" w:evenHBand="0" w:firstRowFirstColumn="0" w:firstRowLastColumn="0" w:lastRowFirstColumn="0" w:lastRowLastColumn="0"/>
+            </w:pPr>
+            <w:r>
+              <w:t>Tangó</w:t>
+            </w:r>
+          </w:p>
+        </w:tc>
+      </w:tr>
+    </w:tbl>
+    <w:p>
+      <w:pPr>
+        <w:pStyle w:val="Kpalrs"/>
+        <w:jc w:val="center"/>
+      </w:pPr>
+      <w:r>
+        <w:t xml:space="preserve">Ábra:  </w:t>
+      </w:r>
+      <w:r>
+        <w:fldChar w:fldCharType="begin"/>
+      </w:r>
+      <w:r>
+        <w:instrText xml:space="preserve"> SEQ Ábra:_ \* ARABIC </w:instrText>
+      </w:r>
+      <w:r>
+        <w:fldChar w:fldCharType="separate"/>
+      </w:r>
+      <w:r>
+        <w:rPr>
+          <w:noProof/>
+        </w:rPr>
+        <w:t>9</w:t>
+      </w:r>
+      <w:r>
+        <w:fldChar w:fldCharType="end"/>
+      </w:r>
+    </w:p>
+    <w:p>
+      <w:pPr>
+        <w:keepNext/>
+      </w:pPr>
+      <w:r>
+        <w:rPr>
+          <w:noProof/>
+          <w:lang w:val="en-US"/>
+        </w:rPr>
+        <w:lastRenderedPageBreak/>
+        <w:drawing>
+          <wp:inline distT="0" distB="0" distL="0" distR="0" wp14:anchorId="6C06B10E" wp14:editId="57C36610">
+            <wp:extent cx="5943600" cy="3756025"/>
+            <wp:effectExtent l="0" t="0" r="0" b="0"/>
+            <wp:docPr id="16" name="Kép 16"/>
+            <wp:cNvGraphicFramePr>
+              <a:graphicFrameLocks xmlns:a="http://schemas.openxmlformats.org/drawingml/2006/main" noChangeAspect="1"/>
+            </wp:cNvGraphicFramePr>
+            <a:graphic xmlns:a="http://schemas.openxmlformats.org/drawingml/2006/main">
+              <a:graphicData uri="http://schemas.openxmlformats.org/drawingml/2006/picture">
+                <pic:pic xmlns:pic="http://schemas.openxmlformats.org/drawingml/2006/picture">
+                  <pic:nvPicPr>
+                    <pic:cNvPr id="1" name=""/>
+                    <pic:cNvPicPr/>
+                  </pic:nvPicPr>
+                  <pic:blipFill>
+                    <a:blip r:embed="rId18"/>
+                    <a:stretch>
+                      <a:fillRect/>
+                    </a:stretch>
+                  </pic:blipFill>
+                  <pic:spPr>
+                    <a:xfrm>
+                      <a:off x="0" y="0"/>
+                      <a:ext cx="5943600" cy="3756025"/>
+                    </a:xfrm>
+                    <a:prstGeom prst="rect">
+                      <a:avLst/>
+                    </a:prstGeom>
+                  </pic:spPr>
+                </pic:pic>
+              </a:graphicData>
+            </a:graphic>
+          </wp:inline>
+        </w:drawing>
+      </w:r>
+    </w:p>
+    <w:p>
+      <w:pPr>
+        <w:pStyle w:val="Kpalrs"/>
+        <w:jc w:val="center"/>
+      </w:pPr>
+      <w:r>
+        <w:t xml:space="preserve">Ábra:  </w:t>
+      </w:r>
+      <w:r>
+        <w:fldChar w:fldCharType="begin"/>
+      </w:r>
+      <w:r>
+        <w:instrText xml:space="preserve"> SEQ Ábra:_ \* ARABIC </w:instrText>
+      </w:r>
+      <w:r>
+        <w:fldChar w:fldCharType="separate"/>
+      </w:r>
+      <w:r>
+        <w:rPr>
+          <w:noProof/>
+        </w:rPr>
+        <w:t>10</w:t>
+      </w:r>
+      <w:r>
+        <w:fldChar w:fldCharType="end"/>
+      </w:r>
+    </w:p>
+    <w:p>
+      <w:pPr>
+        <w:ind w:firstLine="720"/>
+      </w:pPr>
+      <w:r>
+        <w:t>Egy szinttel feljebb lépek és létrehozom a kitaláláshoz a Find out Diagramm blokkot.</w:t>
+      </w:r>
+    </w:p>
+    <w:p>
+      <w:pPr>
+        <w:pStyle w:val="Cmsor1"/>
+      </w:pPr>
+      <w:bookmarkStart w:id="6" w:name="_Toc514101776"/>
+      <w:r>
+        <w:t>A kitalálás létrehozása</w:t>
+      </w:r>
+      <w:bookmarkEnd w:id="6"/>
+    </w:p>
+    <w:p>
+      <w:pPr>
+        <w:ind w:firstLine="720"/>
+      </w:pPr>
+      <w:r>
+        <w:t>Az egyszerű virtuális roboton történő teszteléshez</w:t>
+      </w:r>
+      <w:r>
+        <w:t>, először ebben a diagrammban a startot egy text edit blokkra kötöm, amibe a válasz írható, ezzel biztosítva, hogy  a virtuális roboton is tesztelhető legyen a szoftver, annak ellenére, hogy az nem rendelkezik beszéd felismerővel. A későbbiekben a fizikai robotra töltéskor ez kicserélhető egy speach recognison blokkra.</w:t>
+      </w:r>
+    </w:p>
+    <w:p>
+      <w:pPr>
+        <w:ind w:firstLine="720"/>
+      </w:pPr>
+      <w:r>
+        <w:t>Ezt követően a blokkot egy switch casebe kötjük, amiből 3 kivezetést indítunk, a 9 ábra szerint. Ezek az ágak Insertt data blokkal a „</w:t>
+      </w:r>
+      <w:r>
+        <w:t>MyApplication/uid</w:t>
+      </w:r>
+      <w:r>
+        <w:t xml:space="preserve">” memória területre mentik a felhazsnáló tippét. Ezeket a blokkokat sajnos át kell írni, így a blokkokra kattintva megjelenítjük a python kódjaikat. Ebben a </w:t>
+      </w:r>
+      <w:r>
+        <w:t>def onInput_onStart(self, p):</w:t>
+      </w:r>
+      <w:r>
+        <w:t xml:space="preserve"> függvényt keresük, aminek első sora végén található a p paramétert amit egy statikus számra cserélünk, szintén a 9. ábra alpján. Arra az esetre, ha a felismerés sikertelen vagy nincs a listába a switch case alapértelmezett ágát, egy Say blokkba kötöm, amit a kulcsal beállítok egy olyan szövegre ami megmutatja, hogy a robot nem tudta felismerni a szöveget. Ehhez én  az „I can not understand” mondatot választottam.</w:t>
+      </w:r>
+    </w:p>
+    <w:p>
+      <w:pPr>
+        <w:pStyle w:val="Cmsor2"/>
+      </w:pPr>
+      <w:bookmarkStart w:id="7" w:name="_Toc514101777"/>
+      <w:r>
+        <w:lastRenderedPageBreak/>
+        <w:t>Python kód</w:t>
+      </w:r>
+      <w:bookmarkEnd w:id="7"/>
+    </w:p>
+    <w:p>
+      <w:r>
+        <w:tab/>
+        <w:t>Sajnos a következő lépésben megkerülhetetlennek találtam a python kódot, mert a memóriából lehívott adatokat kelett összehasonlítani, amihezmegfelelő lenne a blokknézet, ám csak 1 paramétert egy beégetett értékkel lehet összehasonlítnai. Így célszerűbb egyetlen python kóddal lehívni a memóriából az értékeket, összehasonlítnai, megnövelni a próbálkozás számot, visszaírni és a megfelelő kimenetet aktiválni.</w:t>
+      </w:r>
+    </w:p>
+    <w:p>
+      <w:r>
+        <w:tab/>
+        <w:t xml:space="preserve">A blokk létrehozásakor, az output sorban a plsuz gombbal létrehoztam 3 új „bang” tipusú kiemenetet. Ez egy speciális tipus ami csak itt található, meg és csak arra szolgál, hogy azt a vezélés szálat indítja, visszatérési érték nélkül. </w:t>
+      </w:r>
+    </w:p>
+    <w:p>
+      <w:pPr>
+        <w:pStyle w:val="NormlWeb"/>
+        <w:spacing w:before="0" w:beforeAutospacing="0" w:after="0" w:afterAutospacing="0"/>
+      </w:pPr>
+      <w:r>
+        <w:tab/>
+      </w:r>
+    </w:p>
+    <w:p>
+      <w:pPr>
+        <w:ind w:firstLine="720"/>
+        <w:rPr>
+          <w:lang w:val="en-US"/>
+        </w:rPr>
+      </w:pPr>
+      <w:r>
+        <w:rPr>
+          <w:lang w:val="en-US"/>
+        </w:rPr>
+        <w:t>A kód</w:t>
+      </w:r>
+      <w:r>
+        <w:rPr>
+          <w:lang w:val="en-US"/>
+        </w:rPr>
+        <w:t xml:space="preserve"> onInput_onStart(self):</w:t>
+      </w:r>
+      <w:r>
+        <w:rPr>
+          <w:lang w:val="en-US"/>
+        </w:rPr>
+        <w:t xml:space="preserve"> függvényében először lehívtam a változókat a memóriábol, egy-egy lokális változóba. Ehhez a memória kezelést kell használni, így még a betöltés során lefutó onLoad(self) függvényben létrehozom a self.memory változót, amely az ALProxy-t hívja meg “ALMemory” paraméterrel. Erre azért van szükség, mert minden speciális a robothoz kapcsolódó, utasítást az ALProxyn keresztül lehet elérni, ám meg kell határoznunk, melyik részét szeretnénk használni, ezzel optimalizálva a memória kezelést. Nállam ez így néz ki: self.memory=ALProxy(“AlMemory”).</w:t>
+      </w:r>
+    </w:p>
+    <w:p>
+      <w:pPr>
+        <w:ind w:firstLine="720"/>
+        <w:rPr>
+          <w:lang w:val="en-US"/>
+        </w:rPr>
+      </w:pPr>
+      <w:r>
+        <w:rPr>
+          <w:lang w:val="en-US"/>
+        </w:rPr>
+        <w:t>Annak érdekében, hogy a programkód többi részét biztosan ne zavarja, az ALMemory meghívása a destruktorban, ami onUnload(self) függvény névre hallgat a self.memory-t none-ra állítom, így self.memory=None.</w:t>
+      </w:r>
+    </w:p>
+    <w:p>
+      <w:pPr>
+        <w:ind w:firstLine="720"/>
+        <w:rPr>
+          <w:lang w:val="en-US"/>
+        </w:rPr>
+      </w:pPr>
+      <w:r>
+        <w:rPr>
+          <w:lang w:val="en-US"/>
+        </w:rPr>
+        <w:t>Az adatok lehívás egyszerű sémát követ. Self.adatneve = self.almemorynakadottnev.getData(változónév). Így nállam ez a következő: self.id=self.memory.getData(“MyApplication/id”). Természetesen az összes változómat, így meghívom. Változóim a 11-es ábrában láthatóak.</w:t>
+      </w:r>
+    </w:p>
+    <w:tbl>
+      <w:tblPr>
+        <w:tblStyle w:val="Tblzatrcsos41jellszn"/>
+        <w:tblW w:w="0" w:type="auto"/>
+        <w:tblLook w:val="04A0" w:firstRow="1" w:lastRow="0" w:firstColumn="1" w:lastColumn="0" w:noHBand="0" w:noVBand="1"/>
+      </w:tblPr>
+      <w:tblGrid>
+        <w:gridCol w:w="3685"/>
+        <w:gridCol w:w="90"/>
+        <w:gridCol w:w="5575"/>
+      </w:tblGrid>
+      <w:tr>
+        <w:trPr>
+          <w:cnfStyle w:val="100000000000" w:firstRow="1" w:lastRow="0" w:firstColumn="0" w:lastColumn="0" w:oddVBand="0" w:evenVBand="0" w:oddHBand="0" w:evenHBand="0" w:firstRowFirstColumn="0" w:firstRowLastColumn="0" w:lastRowFirstColumn="0" w:lastRowLastColumn="0"/>
+        </w:trPr>
+        <w:tc>
+          <w:tcPr>
+            <w:cnfStyle w:val="001000000000" w:firstRow="0" w:lastRow="0" w:firstColumn="1" w:lastColumn="0" w:oddVBand="0" w:evenVBand="0" w:oddHBand="0" w:evenHBand="0" w:firstRowFirstColumn="0" w:firstRowLastColumn="0" w:lastRowFirstColumn="0" w:lastRowLastColumn="0"/>
+            <w:tcW w:w="3685" w:type="dxa"/>
+          </w:tcPr>
+          <w:p>
+            <w:r>
+              <w:t>Változó neve</w:t>
+            </w:r>
+          </w:p>
+        </w:tc>
+        <w:tc>
+          <w:tcPr>
+            <w:tcW w:w="5665" w:type="dxa"/>
+            <w:gridSpan w:val="2"/>
+          </w:tcPr>
+          <w:p>
+            <w:pPr>
+              <w:cnfStyle w:val="100000000000" w:firstRow="1" w:lastRow="0" w:firstColumn="0" w:lastColumn="0" w:oddVBand="0" w:evenVBand="0" w:oddHBand="0" w:evenHBand="0" w:firstRowFirstColumn="0" w:firstRowLastColumn="0" w:lastRowFirstColumn="0" w:lastRowLastColumn="0"/>
+            </w:pPr>
+            <w:r>
+              <w:t>Változó funkciója</w:t>
+            </w:r>
+          </w:p>
+        </w:tc>
+      </w:tr>
+      <w:tr>
+        <w:trPr>
+          <w:cnfStyle w:val="000000100000" w:firstRow="0" w:lastRow="0" w:firstColumn="0" w:lastColumn="0" w:oddVBand="0" w:evenVBand="0" w:oddHBand="1" w:evenHBand="0" w:firstRowFirstColumn="0" w:firstRowLastColumn="0" w:lastRowFirstColumn="0" w:lastRowLastColumn="0"/>
+        </w:trPr>
+        <w:tc>
+          <w:tcPr>
+            <w:cnfStyle w:val="001000000000" w:firstRow="0" w:lastRow="0" w:firstColumn="1" w:lastColumn="0" w:oddVBand="0" w:evenVBand="0" w:oddHBand="0" w:evenHBand="0" w:firstRowFirstColumn="0" w:firstRowLastColumn="0" w:lastRowFirstColumn="0" w:lastRowLastColumn="0"/>
+            <w:tcW w:w="3775" w:type="dxa"/>
+            <w:gridSpan w:val="2"/>
+          </w:tcPr>
+          <w:p>
+            <w:pPr>
+              <w:rPr>
+                <w:b w:val="0"/>
+              </w:rPr>
+            </w:pPr>
+            <w:r>
+              <w:rPr>
+                <w:b w:val="0"/>
+              </w:rPr>
+              <w:t>M</w:t>
+            </w:r>
+            <w:r>
+              <w:rPr>
+                <w:b w:val="0"/>
+              </w:rPr>
+              <w:t>yApplication/id</w:t>
+            </w:r>
+          </w:p>
+        </w:tc>
+        <w:tc>
+          <w:tcPr>
+            <w:tcW w:w="5575" w:type="dxa"/>
+          </w:tcPr>
+          <w:p>
+            <w:pPr>
+              <w:cnfStyle w:val="000000100000" w:firstRow="0" w:lastRow="0" w:firstColumn="0" w:lastColumn="0" w:oddVBand="0" w:evenVBand="0" w:oddHBand="1" w:evenHBand="0" w:firstRowFirstColumn="0" w:firstRowLastColumn="0" w:lastRowFirstColumn="0" w:lastRowLastColumn="0"/>
+            </w:pPr>
+            <w:r>
+              <w:t>A robot által sorsolt tánc azonosítója.</w:t>
+            </w:r>
+          </w:p>
+        </w:tc>
+      </w:tr>
+      <w:tr>
+        <w:tc>
+          <w:tcPr>
+            <w:cnfStyle w:val="001000000000" w:firstRow="0" w:lastRow="0" w:firstColumn="1" w:lastColumn="0" w:oddVBand="0" w:evenVBand="0" w:oddHBand="0" w:evenHBand="0" w:firstRowFirstColumn="0" w:firstRowLastColumn="0" w:lastRowFirstColumn="0" w:lastRowLastColumn="0"/>
+            <w:tcW w:w="3775" w:type="dxa"/>
+            <w:gridSpan w:val="2"/>
+          </w:tcPr>
+          <w:p>
+            <w:pPr>
+              <w:rPr>
+                <w:b w:val="0"/>
+              </w:rPr>
+            </w:pPr>
+            <w:r>
+              <w:rPr>
+                <w:b w:val="0"/>
+              </w:rPr>
+              <w:t>MyApplication/</w:t>
+            </w:r>
+            <w:r>
+              <w:rPr>
+                <w:b w:val="0"/>
+              </w:rPr>
+              <w:t>u</w:t>
+            </w:r>
+            <w:r>
+              <w:rPr>
+                <w:b w:val="0"/>
+              </w:rPr>
+              <w:t>id</w:t>
+            </w:r>
+          </w:p>
+        </w:tc>
+        <w:tc>
+          <w:tcPr>
+            <w:tcW w:w="5575" w:type="dxa"/>
+          </w:tcPr>
+          <w:p>
+            <w:pPr>
+              <w:cnfStyle w:val="000000000000" w:firstRow="0" w:lastRow="0" w:firstColumn="0" w:lastColumn="0" w:oddVBand="0" w:evenVBand="0" w:oddHBand="0" w:evenHBand="0" w:firstRowFirstColumn="0" w:firstRowLastColumn="0" w:lastRowFirstColumn="0" w:lastRowLastColumn="0"/>
+            </w:pPr>
+            <w:r>
+              <w:t>A felhasználó által tippelt tánc azonosítója.</w:t>
+            </w:r>
+          </w:p>
+        </w:tc>
+      </w:tr>
+      <w:tr>
+        <w:trPr>
+          <w:cnfStyle w:val="000000100000" w:firstRow="0" w:lastRow="0" w:firstColumn="0" w:lastColumn="0" w:oddVBand="0" w:evenVBand="0" w:oddHBand="1" w:evenHBand="0" w:firstRowFirstColumn="0" w:firstRowLastColumn="0" w:lastRowFirstColumn="0" w:lastRowLastColumn="0"/>
+        </w:trPr>
+        <w:tc>
+          <w:tcPr>
+            <w:cnfStyle w:val="001000000000" w:firstRow="0" w:lastRow="0" w:firstColumn="1" w:lastColumn="0" w:oddVBand="0" w:evenVBand="0" w:oddHBand="0" w:evenHBand="0" w:firstRowFirstColumn="0" w:firstRowLastColumn="0" w:lastRowFirstColumn="0" w:lastRowLastColumn="0"/>
+            <w:tcW w:w="3775" w:type="dxa"/>
+            <w:gridSpan w:val="2"/>
+          </w:tcPr>
+          <w:p>
+            <w:pPr>
+              <w:rPr>
+                <w:b w:val="0"/>
+              </w:rPr>
+            </w:pPr>
+            <w:r>
+              <w:rPr>
+                <w:b w:val="0"/>
+              </w:rPr>
+              <w:t>MyApplication/try</w:t>
+            </w:r>
+          </w:p>
+        </w:tc>
+        <w:tc>
+          <w:tcPr>
+            <w:tcW w:w="5575" w:type="dxa"/>
+          </w:tcPr>
+          <w:p>
+            <w:pPr>
+              <w:keepNext/>
+              <w:cnfStyle w:val="000000100000" w:firstRow="0" w:lastRow="0" w:firstColumn="0" w:lastColumn="0" w:oddVBand="0" w:evenVBand="0" w:oddHBand="1" w:evenHBand="0" w:firstRowFirstColumn="0" w:firstRowLastColumn="0" w:lastRowFirstColumn="0" w:lastRowLastColumn="0"/>
+            </w:pPr>
+            <w:r>
+              <w:t>A felhasználó eddigi próbálkozásainak száma.</w:t>
+            </w:r>
+          </w:p>
+        </w:tc>
+      </w:tr>
+    </w:tbl>
+    <w:p>
+      <w:pPr>
+        <w:pStyle w:val="Kpalrs"/>
+        <w:jc w:val="center"/>
+      </w:pPr>
+      <w:r>
+        <w:t xml:space="preserve">ábra </w:t>
+      </w:r>
+      <w:r>
+        <w:fldChar w:fldCharType="begin"/>
+      </w:r>
+      <w:r>
+        <w:instrText xml:space="preserve"> SEQ ábra \* ARABIC </w:instrText>
+      </w:r>
+      <w:r>
+        <w:fldChar w:fldCharType="separate"/>
+      </w:r>
+      <w:r>
+        <w:t>1</w:t>
+      </w:r>
+      <w:r>
+        <w:fldChar w:fldCharType="end"/>
+      </w:r>
+      <w:r>
+        <w:t>1</w:t>
+      </w:r>
+    </w:p>
+    <w:p>
+      <w:pPr>
+        <w:ind w:firstLine="720"/>
+      </w:pPr>
+      <w:r>
+        <w:t>Ezt követően két egymásba ágyazott kétirányú elégazás (if else) következik. Az első if megvizsgálja, hogy a tippek azonosak-e (uid==id), mert amennyiben igen a válasz, jó és nincs más dolgunk, mint self.jo() függvénnyel aktiválni  akimenetnél felvett jo kimenetet. Különben (else) ág esetén a próbálkozás számát megnöveljük slef.try+=1 és újabb kétirányú elágazást nyitunk. Ezen elágazás megvizsgálja, hogy a probálkozásaink száma azonos 3-la, amennyiben igen self.veg() kimenetet aktiválja, ha nem akkor self.memory.insertData(„MyApplication/try”, self.try) sor felviszi a próbálkozások új számát a memóriába és meghívja a self.rossz() kimenetet.</w:t>
+      </w:r>
+    </w:p>
+    <w:p>
+      <w:pPr>
+        <w:ind w:firstLine="720"/>
+      </w:pPr>
+      <w:r>
+        <w:t>Ezen kódom a 12-es ábrán tekinthető meg teljes egészében.</w:t>
+      </w:r>
+    </w:p>
+    <w:p>
+      <w:pPr>
+        <w:keepNext/>
+        <w:jc w:val="center"/>
+      </w:pPr>
+      <w:r>
+        <w:rPr>
+          <w:noProof/>
+          <w:lang w:val="en-US"/>
+        </w:rPr>
+        <w:lastRenderedPageBreak/>
+        <w:drawing>
+          <wp:inline distT="0" distB="0" distL="0" distR="0" wp14:anchorId="7E2F56F0" wp14:editId="7927414D">
+            <wp:extent cx="5943600" cy="4580890"/>
+            <wp:effectExtent l="0" t="0" r="0" b="0"/>
+            <wp:docPr id="6" name="Kép 6"/>
+            <wp:cNvGraphicFramePr>
+              <a:graphicFrameLocks xmlns:a="http://schemas.openxmlformats.org/drawingml/2006/main" noChangeAspect="1"/>
+            </wp:cNvGraphicFramePr>
+            <a:graphic xmlns:a="http://schemas.openxmlformats.org/drawingml/2006/main">
+              <a:graphicData uri="http://schemas.openxmlformats.org/drawingml/2006/picture">
+                <pic:pic xmlns:pic="http://schemas.openxmlformats.org/drawingml/2006/picture">
+                  <pic:nvPicPr>
+                    <pic:cNvPr id="1" name=""/>
+                    <pic:cNvPicPr/>
+                  </pic:nvPicPr>
+                  <pic:blipFill>
+                    <a:blip r:embed="rId19"/>
+                    <a:stretch>
+                      <a:fillRect/>
+                    </a:stretch>
+                  </pic:blipFill>
+                  <pic:spPr>
+                    <a:xfrm>
+                      <a:off x="0" y="0"/>
+                      <a:ext cx="5943600" cy="4580890"/>
+                    </a:xfrm>
+                    <a:prstGeom prst="rect">
+                      <a:avLst/>
+                    </a:prstGeom>
+                  </pic:spPr>
+                </pic:pic>
+              </a:graphicData>
+            </a:graphic>
+          </wp:inline>
+        </w:drawing>
+      </w:r>
+    </w:p>
+    <w:p>
+      <w:pPr>
+        <w:pStyle w:val="Kpalrs"/>
+        <w:jc w:val="center"/>
+      </w:pPr>
+      <w:r>
+        <w:t>ábra 12</w:t>
+      </w:r>
     </w:p>
     <w:p/>
+    <w:p>
+      <w:pPr>
+        <w:pStyle w:val="Cmsor2"/>
+      </w:pPr>
+      <w:bookmarkStart w:id="8" w:name="_Toc514101778"/>
+      <w:r>
+        <w:t>A blokk diagramm további része.</w:t>
+      </w:r>
+      <w:bookmarkEnd w:id="8"/>
+    </w:p>
+    <w:p>
+      <w:r>
+        <w:tab/>
+        <w:t xml:space="preserve">Jó válasz esetén kimendatom egy say blokkal, hogy gratulálok, „Congratulation!”, míg vég kiemnet esetén egy say blokkal kimondatom, hogy túl sokszor próbálkozott „You tried too much”. </w:t>
+      </w:r>
+    </w:p>
+    <w:p>
+      <w:r>
+        <w:tab/>
+        <w:t>Rossz válasz esetén szintén egy say bekötése a célszerű, ám jelezzük a felhasználónak, hogy újra próbálkozhat „No! Please try again!”. Ezt vissza is kötjük, a szöveg dobozra. Ezzel ki lehet próbálni, hogy 3 alkalommal történő rossz válasz esetén, leáll-e a futás.</w:t>
+      </w:r>
+    </w:p>
+    <w:p>
+      <w:r>
+        <w:tab/>
+        <w:t>Ateszteléshez használatos blokk diagrammomat a 13-as ábra mutatja.</w:t>
+      </w:r>
+    </w:p>
+    <w:p>
+      <w:pPr>
+        <w:keepNext/>
+        <w:jc w:val="center"/>
+      </w:pPr>
+      <w:r>
+        <w:rPr>
+          <w:noProof/>
+          <w:lang w:val="en-US"/>
+        </w:rPr>
+        <w:lastRenderedPageBreak/>
+        <w:drawing>
+          <wp:inline distT="0" distB="0" distL="0" distR="0" wp14:anchorId="72011A96" wp14:editId="2F65D0D3">
+            <wp:extent cx="4800600" cy="2785989"/>
+            <wp:effectExtent l="0" t="0" r="0" b="0"/>
+            <wp:docPr id="7" name="Kép 7"/>
+            <wp:cNvGraphicFramePr>
+              <a:graphicFrameLocks xmlns:a="http://schemas.openxmlformats.org/drawingml/2006/main" noChangeAspect="1"/>
+            </wp:cNvGraphicFramePr>
+            <a:graphic xmlns:a="http://schemas.openxmlformats.org/drawingml/2006/main">
+              <a:graphicData uri="http://schemas.openxmlformats.org/drawingml/2006/picture">
+                <pic:pic xmlns:pic="http://schemas.openxmlformats.org/drawingml/2006/picture">
+                  <pic:nvPicPr>
+                    <pic:cNvPr id="1" name=""/>
+                    <pic:cNvPicPr/>
+                  </pic:nvPicPr>
+                  <pic:blipFill>
+                    <a:blip r:embed="rId20"/>
+                    <a:stretch>
+                      <a:fillRect/>
+                    </a:stretch>
+                  </pic:blipFill>
+                  <pic:spPr>
+                    <a:xfrm>
+                      <a:off x="0" y="0"/>
+                      <a:ext cx="4805333" cy="2788736"/>
+                    </a:xfrm>
+                    <a:prstGeom prst="rect">
+                      <a:avLst/>
+                    </a:prstGeom>
+                  </pic:spPr>
+                </pic:pic>
+              </a:graphicData>
+            </a:graphic>
+          </wp:inline>
+        </w:drawing>
+      </w:r>
+    </w:p>
+    <w:p>
+      <w:pPr>
+        <w:pStyle w:val="Kpalrs"/>
+        <w:jc w:val="center"/>
+      </w:pPr>
+      <w:r>
+        <w:t>ábra 13</w:t>
+      </w:r>
+    </w:p>
+    <w:p>
+      <w:pPr>
+        <w:pStyle w:val="Cmsor1"/>
+      </w:pPr>
+      <w:r>
+        <w:t xml:space="preserve"> </w:t>
+      </w:r>
+      <w:bookmarkStart w:id="9" w:name="_Toc514101779"/>
+      <w:r>
+        <w:t>A végeleges kód, a fizikai roboton történő futtatáshoz.</w:t>
+      </w:r>
+      <w:bookmarkEnd w:id="9"/>
+    </w:p>
+    <w:p>
+      <w:r>
+        <w:tab/>
+        <w:t>Itt már csak annyi a dolgunk, hogy a text blokkot kicseréljük, egy speach recognition (beszéd felismerő) blokkra. Ennek a blokknak az onNothin és a Stop kimenetés a saját startjára érdemes visszakötni, míg a felismerést a switchbe. Figyeljünk rá, hogy a defoult ágon lévő say visszakötésre kerüljön a szöveg felismerőre és a diagramm indítás blokk is be legyen kötve a felismerésre, ennek ábrája a 14-es.</w:t>
+      </w:r>
+    </w:p>
     <w:p/>
-    <w:p/>
-    <w:p/>
-    <w:p/>
-    <w:p/>
+    <w:p>
+      <w:pPr>
+        <w:keepNext/>
+        <w:jc w:val="center"/>
+      </w:pPr>
+      <w:r>
+        <w:rPr>
+          <w:noProof/>
+          <w:lang w:val="en-US"/>
+        </w:rPr>
+        <w:drawing>
+          <wp:inline distT="0" distB="0" distL="0" distR="0" wp14:anchorId="481393C0" wp14:editId="32181786">
+            <wp:extent cx="5105400" cy="3070331"/>
+            <wp:effectExtent l="0" t="0" r="0" b="0"/>
+            <wp:docPr id="11" name="Kép 11"/>
+            <wp:cNvGraphicFramePr>
+              <a:graphicFrameLocks xmlns:a="http://schemas.openxmlformats.org/drawingml/2006/main" noChangeAspect="1"/>
+            </wp:cNvGraphicFramePr>
+            <a:graphic xmlns:a="http://schemas.openxmlformats.org/drawingml/2006/main">
+              <a:graphicData uri="http://schemas.openxmlformats.org/drawingml/2006/picture">
+                <pic:pic xmlns:pic="http://schemas.openxmlformats.org/drawingml/2006/picture">
+                  <pic:nvPicPr>
+                    <pic:cNvPr id="1" name=""/>
+                    <pic:cNvPicPr/>
+                  </pic:nvPicPr>
+                  <pic:blipFill>
+                    <a:blip r:embed="rId21"/>
+                    <a:stretch>
+                      <a:fillRect/>
+                    </a:stretch>
+                  </pic:blipFill>
+                  <pic:spPr>
+                    <a:xfrm>
+                      <a:off x="0" y="0"/>
+                      <a:ext cx="5110713" cy="3073526"/>
+                    </a:xfrm>
+                    <a:prstGeom prst="rect">
+                      <a:avLst/>
+                    </a:prstGeom>
+                  </pic:spPr>
+                </pic:pic>
+              </a:graphicData>
+            </a:graphic>
+          </wp:inline>
+        </w:drawing>
+      </w:r>
+    </w:p>
+    <w:p>
+      <w:pPr>
+        <w:pStyle w:val="Kpalrs"/>
+        <w:jc w:val="center"/>
+      </w:pPr>
+      <w:r>
+        <w:t>ábra 14</w:t>
+      </w:r>
+    </w:p>
     <w:sectPr>
       <w:pgSz w:w="12240" w:h="15840"/>
       <w:pgMar w:top="1440" w:right="1440" w:bottom="1440" w:left="1440" w:header="720" w:footer="720" w:gutter="0"/>
+      <w:pgNumType w:start="0"/>
       <w:cols w:space="720"/>
+      <w:titlePg/>
       <w:docGrid w:linePitch="360"/>
     </w:sectPr>
   </w:body>
@@ -1882,6 +4311,28 @@
       <w:szCs w:val="32"/>
     </w:rPr>
   </w:style>
+  <w:style w:type="paragraph" w:styleId="Cmsor2">
+    <w:name w:val="heading 2"/>
+    <w:basedOn w:val="Norml"/>
+    <w:next w:val="Norml"/>
+    <w:link w:val="Cmsor2Char"/>
+    <w:uiPriority w:val="9"/>
+    <w:unhideWhenUsed/>
+    <w:qFormat/>
+    <w:rsid w:val="00791508"/>
+    <w:pPr>
+      <w:keepNext/>
+      <w:keepLines/>
+      <w:spacing w:before="40" w:after="0"/>
+      <w:outlineLvl w:val="1"/>
+    </w:pPr>
+    <w:rPr>
+      <w:rFonts w:asciiTheme="majorHAnsi" w:eastAsiaTheme="majorEastAsia" w:hAnsiTheme="majorHAnsi" w:cstheme="majorBidi"/>
+      <w:color w:val="2E74B5" w:themeColor="accent1" w:themeShade="BF"/>
+      <w:sz w:val="26"/>
+      <w:szCs w:val="26"/>
+    </w:rPr>
+  </w:style>
   <w:style w:type="character" w:default="1" w:styleId="Bekezdsalapbettpusa">
     <w:name w:val="Default Paragraph Font"/>
     <w:uiPriority w:val="1"/>
@@ -1996,6 +4447,195 @@
     <w:pPr>
       <w:ind w:left="720"/>
       <w:contextualSpacing/>
+    </w:pPr>
+  </w:style>
+  <w:style w:type="table" w:styleId="Rcsostblzat">
+    <w:name w:val="Table Grid"/>
+    <w:basedOn w:val="Normltblzat"/>
+    <w:uiPriority w:val="39"/>
+    <w:rsid w:val="00C83AAA"/>
+    <w:pPr>
+      <w:spacing w:after="0" w:line="240" w:lineRule="auto"/>
+    </w:pPr>
+    <w:tblPr>
+      <w:tblBorders>
+        <w:top w:val="single" w:sz="4" w:space="0" w:color="auto"/>
+        <w:left w:val="single" w:sz="4" w:space="0" w:color="auto"/>
+        <w:bottom w:val="single" w:sz="4" w:space="0" w:color="auto"/>
+        <w:right w:val="single" w:sz="4" w:space="0" w:color="auto"/>
+        <w:insideH w:val="single" w:sz="4" w:space="0" w:color="auto"/>
+        <w:insideV w:val="single" w:sz="4" w:space="0" w:color="auto"/>
+      </w:tblBorders>
+    </w:tblPr>
+  </w:style>
+  <w:style w:type="table" w:styleId="Tblzatrcsos41jellszn">
+    <w:name w:val="Grid Table 4 Accent 1"/>
+    <w:basedOn w:val="Normltblzat"/>
+    <w:uiPriority w:val="49"/>
+    <w:rsid w:val="00C83AAA"/>
+    <w:pPr>
+      <w:spacing w:after="0" w:line="240" w:lineRule="auto"/>
+    </w:pPr>
+    <w:tblPr>
+      <w:tblStyleRowBandSize w:val="1"/>
+      <w:tblStyleColBandSize w:val="1"/>
+      <w:tblBorders>
+        <w:top w:val="single" w:sz="4" w:space="0" w:color="9CC2E5" w:themeColor="accent1" w:themeTint="99"/>
+        <w:left w:val="single" w:sz="4" w:space="0" w:color="9CC2E5" w:themeColor="accent1" w:themeTint="99"/>
+        <w:bottom w:val="single" w:sz="4" w:space="0" w:color="9CC2E5" w:themeColor="accent1" w:themeTint="99"/>
+        <w:right w:val="single" w:sz="4" w:space="0" w:color="9CC2E5" w:themeColor="accent1" w:themeTint="99"/>
+        <w:insideH w:val="single" w:sz="4" w:space="0" w:color="9CC2E5" w:themeColor="accent1" w:themeTint="99"/>
+        <w:insideV w:val="single" w:sz="4" w:space="0" w:color="9CC2E5" w:themeColor="accent1" w:themeTint="99"/>
+      </w:tblBorders>
+    </w:tblPr>
+    <w:tblStylePr w:type="firstRow">
+      <w:rPr>
+        <w:b/>
+        <w:bCs/>
+        <w:color w:val="FFFFFF" w:themeColor="background1"/>
+      </w:rPr>
+      <w:tblPr/>
+      <w:tcPr>
+        <w:tcBorders>
+          <w:top w:val="single" w:sz="4" w:space="0" w:color="5B9BD5" w:themeColor="accent1"/>
+          <w:left w:val="single" w:sz="4" w:space="0" w:color="5B9BD5" w:themeColor="accent1"/>
+          <w:bottom w:val="single" w:sz="4" w:space="0" w:color="5B9BD5" w:themeColor="accent1"/>
+          <w:right w:val="single" w:sz="4" w:space="0" w:color="5B9BD5" w:themeColor="accent1"/>
+          <w:insideH w:val="nil"/>
+          <w:insideV w:val="nil"/>
+        </w:tcBorders>
+        <w:shd w:val="clear" w:color="auto" w:fill="5B9BD5" w:themeFill="accent1"/>
+      </w:tcPr>
+    </w:tblStylePr>
+    <w:tblStylePr w:type="lastRow">
+      <w:rPr>
+        <w:b/>
+        <w:bCs/>
+      </w:rPr>
+      <w:tblPr/>
+      <w:tcPr>
+        <w:tcBorders>
+          <w:top w:val="double" w:sz="4" w:space="0" w:color="5B9BD5" w:themeColor="accent1"/>
+        </w:tcBorders>
+      </w:tcPr>
+    </w:tblStylePr>
+    <w:tblStylePr w:type="firstCol">
+      <w:rPr>
+        <w:b/>
+        <w:bCs/>
+      </w:rPr>
+    </w:tblStylePr>
+    <w:tblStylePr w:type="lastCol">
+      <w:rPr>
+        <w:b/>
+        <w:bCs/>
+      </w:rPr>
+    </w:tblStylePr>
+    <w:tblStylePr w:type="band1Vert">
+      <w:tblPr/>
+      <w:tcPr>
+        <w:shd w:val="clear" w:color="auto" w:fill="DEEAF6" w:themeFill="accent1" w:themeFillTint="33"/>
+      </w:tcPr>
+    </w:tblStylePr>
+    <w:tblStylePr w:type="band1Horz">
+      <w:tblPr/>
+      <w:tcPr>
+        <w:shd w:val="clear" w:color="auto" w:fill="DEEAF6" w:themeFill="accent1" w:themeFillTint="33"/>
+      </w:tcPr>
+    </w:tblStylePr>
+  </w:style>
+  <w:style w:type="character" w:customStyle="1" w:styleId="Cmsor2Char">
+    <w:name w:val="Címsor 2 Char"/>
+    <w:basedOn w:val="Bekezdsalapbettpusa"/>
+    <w:link w:val="Cmsor2"/>
+    <w:uiPriority w:val="9"/>
+    <w:rsid w:val="00791508"/>
+    <w:rPr>
+      <w:rFonts w:asciiTheme="majorHAnsi" w:eastAsiaTheme="majorEastAsia" w:hAnsiTheme="majorHAnsi" w:cstheme="majorBidi"/>
+      <w:color w:val="2E74B5" w:themeColor="accent1" w:themeShade="BF"/>
+      <w:sz w:val="26"/>
+      <w:szCs w:val="26"/>
+      <w:lang w:val="hu-HU"/>
+    </w:rPr>
+  </w:style>
+  <w:style w:type="paragraph" w:styleId="NormlWeb">
+    <w:name w:val="Normal (Web)"/>
+    <w:basedOn w:val="Norml"/>
+    <w:uiPriority w:val="99"/>
+    <w:semiHidden/>
+    <w:unhideWhenUsed/>
+    <w:rsid w:val="00791508"/>
+    <w:pPr>
+      <w:spacing w:before="100" w:beforeAutospacing="1" w:after="100" w:afterAutospacing="1" w:line="240" w:lineRule="auto"/>
+      <w:jc w:val="left"/>
+    </w:pPr>
+    <w:rPr>
+      <w:rFonts w:ascii="Times New Roman" w:eastAsia="Times New Roman" w:hAnsi="Times New Roman" w:cs="Times New Roman"/>
+      <w:lang w:val="en-US"/>
+    </w:rPr>
+  </w:style>
+  <w:style w:type="paragraph" w:styleId="Nincstrkz">
+    <w:name w:val="No Spacing"/>
+    <w:link w:val="NincstrkzChar"/>
+    <w:uiPriority w:val="1"/>
+    <w:qFormat/>
+    <w:rsid w:val="00791508"/>
+    <w:pPr>
+      <w:spacing w:after="0" w:line="240" w:lineRule="auto"/>
+    </w:pPr>
+    <w:rPr>
+      <w:rFonts w:eastAsiaTheme="minorEastAsia"/>
+    </w:rPr>
+  </w:style>
+  <w:style w:type="character" w:customStyle="1" w:styleId="NincstrkzChar">
+    <w:name w:val="Nincs térköz Char"/>
+    <w:basedOn w:val="Bekezdsalapbettpusa"/>
+    <w:link w:val="Nincstrkz"/>
+    <w:uiPriority w:val="1"/>
+    <w:rsid w:val="00791508"/>
+    <w:rPr>
+      <w:rFonts w:eastAsiaTheme="minorEastAsia"/>
+    </w:rPr>
+  </w:style>
+  <w:style w:type="paragraph" w:styleId="Tartalomjegyzkcmsora">
+    <w:name w:val="TOC Heading"/>
+    <w:basedOn w:val="Cmsor1"/>
+    <w:next w:val="Norml"/>
+    <w:uiPriority w:val="39"/>
+    <w:unhideWhenUsed/>
+    <w:qFormat/>
+    <w:rsid w:val="00791508"/>
+    <w:pPr>
+      <w:jc w:val="left"/>
+      <w:outlineLvl w:val="9"/>
+    </w:pPr>
+    <w:rPr>
+      <w:lang w:val="en-US"/>
+    </w:rPr>
+  </w:style>
+  <w:style w:type="paragraph" w:styleId="TJ1">
+    <w:name w:val="toc 1"/>
+    <w:basedOn w:val="Norml"/>
+    <w:next w:val="Norml"/>
+    <w:autoRedefine/>
+    <w:uiPriority w:val="39"/>
+    <w:unhideWhenUsed/>
+    <w:rsid w:val="00791508"/>
+    <w:pPr>
+      <w:spacing w:after="100"/>
+    </w:pPr>
+  </w:style>
+  <w:style w:type="paragraph" w:styleId="TJ2">
+    <w:name w:val="toc 2"/>
+    <w:basedOn w:val="Norml"/>
+    <w:next w:val="Norml"/>
+    <w:autoRedefine/>
+    <w:uiPriority w:val="39"/>
+    <w:unhideWhenUsed/>
+    <w:rsid w:val="00791508"/>
+    <w:pPr>
+      <w:spacing w:after="100"/>
+      <w:ind w:left="240"/>
     </w:pPr>
   </w:style>
 </w:styles>
@@ -2260,4 +4900,16 @@
     </a:ext>
   </a:extLst>
 </a:theme>
+</file>
+
+<file path=customXml/item1.xml><?xml version="1.0" encoding="utf-8"?>
+<b:Sources xmlns:b="http://schemas.openxmlformats.org/officeDocument/2006/bibliography" xmlns="http://schemas.openxmlformats.org/officeDocument/2006/bibliography" SelectedStyle="\APASixthEditionOfficeOnline.xsl" StyleName="APA" Version="6"/>
+</file>
+
+<file path=customXml/itemProps1.xml><?xml version="1.0" encoding="utf-8"?>
+<ds:datastoreItem xmlns:ds="http://schemas.openxmlformats.org/officeDocument/2006/customXml" ds:itemID="{2DE8A67B-57EA-4BBF-A36A-4C7425FF8800}">
+  <ds:schemaRefs>
+    <ds:schemaRef ds:uri="http://schemas.openxmlformats.org/officeDocument/2006/bibliography"/>
+  </ds:schemaRefs>
+</ds:datastoreItem>
 </file>
</xml_diff>